<commit_message>
Updated Report & Contribution
</commit_message>
<xml_diff>
--- a/Java Chat Report.docx
+++ b/Java Chat Report.docx
@@ -336,8 +336,30 @@
         <w:rPr>
           <w:rFonts w:ascii="Arial" w:hAnsi="Arial" w:cs="Arial"/>
         </w:rPr>
-        <w:t>Sapphire Nsinsi Nsiala</w:t>
-      </w:r>
+        <w:t xml:space="preserve">Sapphire </w:t>
+      </w:r>
+      <w:proofErr w:type="spellStart"/>
+      <w:r>
+        <w:rPr>
+          <w:rFonts w:ascii="Arial" w:hAnsi="Arial" w:cs="Arial"/>
+        </w:rPr>
+        <w:t>Nsinsi</w:t>
+      </w:r>
+      <w:proofErr w:type="spellEnd"/>
+      <w:r>
+        <w:rPr>
+          <w:rFonts w:ascii="Arial" w:hAnsi="Arial" w:cs="Arial"/>
+        </w:rPr>
+        <w:t xml:space="preserve"> </w:t>
+      </w:r>
+      <w:proofErr w:type="spellStart"/>
+      <w:r>
+        <w:rPr>
+          <w:rFonts w:ascii="Arial" w:hAnsi="Arial" w:cs="Arial"/>
+        </w:rPr>
+        <w:t>Nsiala</w:t>
+      </w:r>
+      <w:proofErr w:type="spellEnd"/>
       <w:r>
         <w:rPr>
           <w:rFonts w:ascii="Arial" w:hAnsi="Arial" w:cs="Arial"/>
@@ -384,12 +406,28 @@
           <w:rFonts w:ascii="Arial" w:hAnsi="Arial" w:cs="Arial"/>
         </w:rPr>
       </w:pPr>
-      <w:r>
-        <w:rPr>
-          <w:rFonts w:ascii="Arial" w:hAnsi="Arial" w:cs="Arial"/>
-        </w:rPr>
-        <w:t>Tharshan Vijayakumaran</w:t>
-      </w:r>
+      <w:proofErr w:type="spellStart"/>
+      <w:r>
+        <w:rPr>
+          <w:rFonts w:ascii="Arial" w:hAnsi="Arial" w:cs="Arial"/>
+        </w:rPr>
+        <w:t>Tharshan</w:t>
+      </w:r>
+      <w:proofErr w:type="spellEnd"/>
+      <w:r>
+        <w:rPr>
+          <w:rFonts w:ascii="Arial" w:hAnsi="Arial" w:cs="Arial"/>
+        </w:rPr>
+        <w:t xml:space="preserve"> </w:t>
+      </w:r>
+      <w:proofErr w:type="spellStart"/>
+      <w:r>
+        <w:rPr>
+          <w:rFonts w:ascii="Arial" w:hAnsi="Arial" w:cs="Arial"/>
+        </w:rPr>
+        <w:t>Vijayakumaran</w:t>
+      </w:r>
+      <w:proofErr w:type="spellEnd"/>
       <w:r>
         <w:rPr>
           <w:rFonts w:ascii="Arial" w:hAnsi="Arial" w:cs="Arial"/>
@@ -490,7 +528,25 @@
           <w:b/>
           <w:bCs/>
         </w:rPr>
-        <w:t>r, which is always the first to join the chat and changes whenever the coordinator disconnects. The server also keeps a record of the chat session in a Memory.txt file, found in the src folder. In this file you can find all recorded server sessions with a start date &amp; time and then the server activities with timestamps.</w:t>
+        <w:t xml:space="preserve">r, which is always the first to join the chat and changes whenever the coordinator disconnects. The server also keeps a record of the chat session in a Memory.txt file, found in the </w:t>
+      </w:r>
+      <w:proofErr w:type="spellStart"/>
+      <w:r>
+        <w:rPr>
+          <w:rFonts w:ascii="Arial" w:hAnsi="Arial" w:cs="Arial"/>
+          <w:b/>
+          <w:bCs/>
+        </w:rPr>
+        <w:t>src</w:t>
+      </w:r>
+      <w:proofErr w:type="spellEnd"/>
+      <w:r>
+        <w:rPr>
+          <w:rFonts w:ascii="Arial" w:hAnsi="Arial" w:cs="Arial"/>
+          <w:b/>
+          <w:bCs/>
+        </w:rPr>
+        <w:t xml:space="preserve"> folder. In this file you can find all recorded server sessions with a start date &amp; time and then the server activities with timestamps.</w:t>
       </w:r>
     </w:p>
     <w:p>
@@ -618,7 +674,7 @@
     </w:p>
     <w:p>
       <w:pPr>
-        <w:pStyle w:val="a3"/>
+        <w:pStyle w:val="ListParagraph"/>
         <w:numPr>
           <w:ilvl w:val="0"/>
           <w:numId w:val="4"/>
@@ -644,7 +700,7 @@
     </w:p>
     <w:p>
       <w:pPr>
-        <w:pStyle w:val="a3"/>
+        <w:pStyle w:val="ListParagraph"/>
         <w:numPr>
           <w:ilvl w:val="0"/>
           <w:numId w:val="4"/>
@@ -664,7 +720,7 @@
     </w:p>
     <w:p>
       <w:pPr>
-        <w:pStyle w:val="a3"/>
+        <w:pStyle w:val="ListParagraph"/>
         <w:numPr>
           <w:ilvl w:val="0"/>
           <w:numId w:val="4"/>
@@ -690,7 +746,7 @@
     </w:p>
     <w:p>
       <w:pPr>
-        <w:pStyle w:val="a3"/>
+        <w:pStyle w:val="ListParagraph"/>
         <w:numPr>
           <w:ilvl w:val="0"/>
           <w:numId w:val="4"/>
@@ -710,7 +766,7 @@
     </w:p>
     <w:p>
       <w:pPr>
-        <w:pStyle w:val="a3"/>
+        <w:pStyle w:val="ListParagraph"/>
         <w:numPr>
           <w:ilvl w:val="0"/>
           <w:numId w:val="4"/>
@@ -730,7 +786,7 @@
     </w:p>
     <w:p>
       <w:pPr>
-        <w:pStyle w:val="a3"/>
+        <w:pStyle w:val="ListParagraph"/>
         <w:numPr>
           <w:ilvl w:val="0"/>
           <w:numId w:val="4"/>
@@ -750,7 +806,7 @@
     </w:p>
     <w:p>
       <w:pPr>
-        <w:pStyle w:val="a3"/>
+        <w:pStyle w:val="ListParagraph"/>
         <w:numPr>
           <w:ilvl w:val="0"/>
           <w:numId w:val="4"/>
@@ -861,13 +917,55 @@
         <w:rPr>
           <w:rFonts w:ascii="Arial" w:hAnsi="Arial" w:cs="Arial"/>
         </w:rPr>
-        <w:t xml:space="preserve"> Lab 3 (DemoThree) as the base of our chat design. Th</w:t>
-      </w:r>
-      <w:r>
-        <w:rPr>
-          <w:rFonts w:ascii="Arial" w:hAnsi="Arial" w:cs="Arial"/>
-        </w:rPr>
-        <w:t xml:space="preserve">is code consists of ChatClient and ChatServer, which communicate </w:t>
+        <w:t xml:space="preserve"> Lab 3 (</w:t>
+      </w:r>
+      <w:proofErr w:type="spellStart"/>
+      <w:r>
+        <w:rPr>
+          <w:rFonts w:ascii="Arial" w:hAnsi="Arial" w:cs="Arial"/>
+        </w:rPr>
+        <w:t>DemoThree</w:t>
+      </w:r>
+      <w:proofErr w:type="spellEnd"/>
+      <w:r>
+        <w:rPr>
+          <w:rFonts w:ascii="Arial" w:hAnsi="Arial" w:cs="Arial"/>
+        </w:rPr>
+        <w:t>) as the base of our chat design. Th</w:t>
+      </w:r>
+      <w:r>
+        <w:rPr>
+          <w:rFonts w:ascii="Arial" w:hAnsi="Arial" w:cs="Arial"/>
+        </w:rPr>
+        <w:t xml:space="preserve">is code consists of </w:t>
+      </w:r>
+      <w:proofErr w:type="spellStart"/>
+      <w:r>
+        <w:rPr>
+          <w:rFonts w:ascii="Arial" w:hAnsi="Arial" w:cs="Arial"/>
+        </w:rPr>
+        <w:t>ChatClient</w:t>
+      </w:r>
+      <w:proofErr w:type="spellEnd"/>
+      <w:r>
+        <w:rPr>
+          <w:rFonts w:ascii="Arial" w:hAnsi="Arial" w:cs="Arial"/>
+        </w:rPr>
+        <w:t xml:space="preserve"> and </w:t>
+      </w:r>
+      <w:proofErr w:type="spellStart"/>
+      <w:r>
+        <w:rPr>
+          <w:rFonts w:ascii="Arial" w:hAnsi="Arial" w:cs="Arial"/>
+        </w:rPr>
+        <w:t>ChatServer</w:t>
+      </w:r>
+      <w:proofErr w:type="spellEnd"/>
+      <w:r>
+        <w:rPr>
+          <w:rFonts w:ascii="Arial" w:hAnsi="Arial" w:cs="Arial"/>
+        </w:rPr>
+        <w:t xml:space="preserve">, which communicate </w:t>
       </w:r>
       <w:r>
         <w:rPr>
@@ -913,11 +1011,19 @@
         </w:rPr>
         <w:t>two sets, one for the users and one for the writers (</w:t>
       </w:r>
-      <w:r>
-        <w:rPr>
-          <w:rFonts w:ascii="Arial" w:hAnsi="Arial" w:cs="Arial"/>
-        </w:rPr>
-        <w:t>PrintWriter used for communicating with the Clients</w:t>
+      <w:proofErr w:type="spellStart"/>
+      <w:r>
+        <w:rPr>
+          <w:rFonts w:ascii="Arial" w:hAnsi="Arial" w:cs="Arial"/>
+        </w:rPr>
+        <w:t>PrintWriter</w:t>
+      </w:r>
+      <w:proofErr w:type="spellEnd"/>
+      <w:r>
+        <w:rPr>
+          <w:rFonts w:ascii="Arial" w:hAnsi="Arial" w:cs="Arial"/>
+        </w:rPr>
+        <w:t xml:space="preserve"> used for communicating with the Clients</w:t>
       </w:r>
       <w:r>
         <w:rPr>
@@ -953,7 +1059,21 @@
         <w:rPr>
           <w:rFonts w:ascii="Arial" w:hAnsi="Arial" w:cs="Arial"/>
         </w:rPr>
-        <w:t>The Handler uses Scanner for input and PrintWriter for output</w:t>
+        <w:t xml:space="preserve">The Handler uses Scanner for input and </w:t>
+      </w:r>
+      <w:proofErr w:type="spellStart"/>
+      <w:r>
+        <w:rPr>
+          <w:rFonts w:ascii="Arial" w:hAnsi="Arial" w:cs="Arial"/>
+        </w:rPr>
+        <w:t>PrintWriter</w:t>
+      </w:r>
+      <w:proofErr w:type="spellEnd"/>
+      <w:r>
+        <w:rPr>
+          <w:rFonts w:ascii="Arial" w:hAnsi="Arial" w:cs="Arial"/>
+        </w:rPr>
+        <w:t xml:space="preserve"> for output</w:t>
       </w:r>
       <w:r>
         <w:rPr>
@@ -995,6 +1115,7 @@
         <w:rPr>
           <w:rFonts w:ascii="Arial" w:hAnsi="Arial" w:cs="Arial"/>
         </w:rPr>
+        <w:lastRenderedPageBreak/>
         <w:t>set</w:t>
       </w:r>
       <w:r>
@@ -1007,7 +1128,6 @@
         <w:rPr>
           <w:rFonts w:ascii="Arial" w:hAnsi="Arial" w:cs="Arial"/>
         </w:rPr>
-        <w:lastRenderedPageBreak/>
         <w:t xml:space="preserve">meaning that the sting after is a message and should be displayed as such. </w:t>
       </w:r>
       <w:r>
@@ -1094,7 +1214,23 @@
         <w:rPr>
           <w:rFonts w:ascii="Arial" w:hAnsi="Arial" w:cs="Arial"/>
         </w:rPr>
-        <w:t xml:space="preserve"> uses “java.swing” for the interface, which consists of </w:t>
+        <w:t xml:space="preserve"> uses “</w:t>
+      </w:r>
+      <w:proofErr w:type="spellStart"/>
+      <w:proofErr w:type="gramStart"/>
+      <w:r>
+        <w:rPr>
+          <w:rFonts w:ascii="Arial" w:hAnsi="Arial" w:cs="Arial"/>
+        </w:rPr>
+        <w:t>java.swing</w:t>
+      </w:r>
+      <w:proofErr w:type="spellEnd"/>
+      <w:proofErr w:type="gramEnd"/>
+      <w:r>
+        <w:rPr>
+          <w:rFonts w:ascii="Arial" w:hAnsi="Arial" w:cs="Arial"/>
+        </w:rPr>
+        <w:t xml:space="preserve">” for the interface, which consists of </w:t>
       </w:r>
       <w:r>
         <w:rPr>
@@ -1112,7 +1248,21 @@
         <w:rPr>
           <w:rFonts w:ascii="Arial" w:hAnsi="Arial" w:cs="Arial"/>
         </w:rPr>
-        <w:t xml:space="preserve">. It also uses a Scanner and PrintWriter for input/output </w:t>
+        <w:t xml:space="preserve">. It also uses a Scanner and </w:t>
+      </w:r>
+      <w:proofErr w:type="spellStart"/>
+      <w:r>
+        <w:rPr>
+          <w:rFonts w:ascii="Arial" w:hAnsi="Arial" w:cs="Arial"/>
+        </w:rPr>
+        <w:t>PrintWriter</w:t>
+      </w:r>
+      <w:proofErr w:type="spellEnd"/>
+      <w:r>
+        <w:rPr>
+          <w:rFonts w:ascii="Arial" w:hAnsi="Arial" w:cs="Arial"/>
+        </w:rPr>
+        <w:t xml:space="preserve"> for input/output </w:t>
       </w:r>
       <w:r>
         <w:rPr>
@@ -1160,7 +1310,29 @@
         <w:rPr>
           <w:rFonts w:ascii="Arial" w:hAnsi="Arial" w:cs="Arial"/>
         </w:rPr>
-        <w:t>It also has a getName() function</w:t>
+        <w:t xml:space="preserve">It also has a </w:t>
+      </w:r>
+      <w:proofErr w:type="spellStart"/>
+      <w:proofErr w:type="gramStart"/>
+      <w:r>
+        <w:rPr>
+          <w:rFonts w:ascii="Arial" w:hAnsi="Arial" w:cs="Arial"/>
+        </w:rPr>
+        <w:t>getName</w:t>
+      </w:r>
+      <w:proofErr w:type="spellEnd"/>
+      <w:r>
+        <w:rPr>
+          <w:rFonts w:ascii="Arial" w:hAnsi="Arial" w:cs="Arial"/>
+        </w:rPr>
+        <w:t>(</w:t>
+      </w:r>
+      <w:proofErr w:type="gramEnd"/>
+      <w:r>
+        <w:rPr>
+          <w:rFonts w:ascii="Arial" w:hAnsi="Arial" w:cs="Arial"/>
+        </w:rPr>
+        <w:t>) function</w:t>
       </w:r>
       <w:r>
         <w:rPr>
@@ -1202,7 +1374,21 @@
         <w:rPr>
           <w:rFonts w:ascii="Arial" w:hAnsi="Arial" w:cs="Arial"/>
         </w:rPr>
-        <w:t>, similar to the server</w:t>
+        <w:t xml:space="preserve">, </w:t>
+      </w:r>
+      <w:proofErr w:type="gramStart"/>
+      <w:r>
+        <w:rPr>
+          <w:rFonts w:ascii="Arial" w:hAnsi="Arial" w:cs="Arial"/>
+        </w:rPr>
+        <w:t>similar to</w:t>
+      </w:r>
+      <w:proofErr w:type="gramEnd"/>
+      <w:r>
+        <w:rPr>
+          <w:rFonts w:ascii="Arial" w:hAnsi="Arial" w:cs="Arial"/>
+        </w:rPr>
+        <w:t xml:space="preserve"> the server</w:t>
       </w:r>
       <w:r>
         <w:rPr>
@@ -1282,7 +1468,7 @@
     </w:p>
     <w:p>
       <w:pPr>
-        <w:pStyle w:val="a3"/>
+        <w:pStyle w:val="ListParagraph"/>
         <w:numPr>
           <w:ilvl w:val="0"/>
           <w:numId w:val="5"/>
@@ -1302,7 +1488,7 @@
     </w:p>
     <w:p>
       <w:pPr>
-        <w:pStyle w:val="a3"/>
+        <w:pStyle w:val="ListParagraph"/>
         <w:numPr>
           <w:ilvl w:val="0"/>
           <w:numId w:val="5"/>
@@ -1322,7 +1508,7 @@
     </w:p>
     <w:p>
       <w:pPr>
-        <w:pStyle w:val="a3"/>
+        <w:pStyle w:val="ListParagraph"/>
         <w:numPr>
           <w:ilvl w:val="0"/>
           <w:numId w:val="5"/>
@@ -1342,7 +1528,7 @@
     </w:p>
     <w:p>
       <w:pPr>
-        <w:pStyle w:val="a3"/>
+        <w:pStyle w:val="ListParagraph"/>
         <w:numPr>
           <w:ilvl w:val="0"/>
           <w:numId w:val="5"/>
@@ -1362,7 +1548,7 @@
     </w:p>
     <w:p>
       <w:pPr>
-        <w:pStyle w:val="a3"/>
+        <w:pStyle w:val="ListParagraph"/>
         <w:numPr>
           <w:ilvl w:val="0"/>
           <w:numId w:val="5"/>
@@ -1413,11 +1599,19 @@
         </w:rPr>
         <w:t xml:space="preserve">Let’s start from an easier task and build up. Timestamp should be easy to do and won’t change as we complete the other tasks. </w:t>
       </w:r>
-      <w:r>
-        <w:rPr>
-          <w:rFonts w:ascii="Arial" w:hAnsi="Arial" w:cs="Arial"/>
-        </w:rPr>
-        <w:t xml:space="preserve">In order to timestamp </w:t>
+      <w:proofErr w:type="gramStart"/>
+      <w:r>
+        <w:rPr>
+          <w:rFonts w:ascii="Arial" w:hAnsi="Arial" w:cs="Arial"/>
+        </w:rPr>
+        <w:t>In order to</w:t>
+      </w:r>
+      <w:proofErr w:type="gramEnd"/>
+      <w:r>
+        <w:rPr>
+          <w:rFonts w:ascii="Arial" w:hAnsi="Arial" w:cs="Arial"/>
+        </w:rPr>
+        <w:t xml:space="preserve"> timestamp </w:t>
       </w:r>
       <w:r>
         <w:rPr>
@@ -1447,13 +1641,35 @@
         <w:rPr>
           <w:rFonts w:ascii="Arial" w:hAnsi="Arial" w:cs="Arial"/>
         </w:rPr>
-        <w:t>use java.</w:t>
-      </w:r>
-      <w:r>
-        <w:rPr>
-          <w:rFonts w:ascii="Arial" w:hAnsi="Arial" w:cs="Arial"/>
-        </w:rPr>
-        <w:t xml:space="preserve">time.LocalTime for that purpose. </w:t>
+        <w:t xml:space="preserve">use </w:t>
+      </w:r>
+      <w:proofErr w:type="spellStart"/>
+      <w:proofErr w:type="gramStart"/>
+      <w:r>
+        <w:rPr>
+          <w:rFonts w:ascii="Arial" w:hAnsi="Arial" w:cs="Arial"/>
+        </w:rPr>
+        <w:t>java.</w:t>
+      </w:r>
+      <w:r>
+        <w:rPr>
+          <w:rFonts w:ascii="Arial" w:hAnsi="Arial" w:cs="Arial"/>
+        </w:rPr>
+        <w:t>time</w:t>
+      </w:r>
+      <w:proofErr w:type="gramEnd"/>
+      <w:r>
+        <w:rPr>
+          <w:rFonts w:ascii="Arial" w:hAnsi="Arial" w:cs="Arial"/>
+        </w:rPr>
+        <w:t>.LocalTime</w:t>
+      </w:r>
+      <w:proofErr w:type="spellEnd"/>
+      <w:r>
+        <w:rPr>
+          <w:rFonts w:ascii="Arial" w:hAnsi="Arial" w:cs="Arial"/>
+        </w:rPr>
+        <w:t xml:space="preserve"> for that purpose. </w:t>
       </w:r>
       <w:r>
         <w:rPr>
@@ -1465,13 +1681,35 @@
         <w:rPr>
           <w:rFonts w:ascii="Arial" w:hAnsi="Arial" w:cs="Arial"/>
         </w:rPr>
-        <w:t xml:space="preserve"> a timestamp by using the following function: LocalTime</w:t>
-      </w:r>
-      <w:r>
-        <w:rPr>
-          <w:rFonts w:ascii="Arial" w:hAnsi="Arial" w:cs="Arial"/>
-        </w:rPr>
-        <w:t xml:space="preserve">.now(), however this displays seconds and nanoseconds as well, which is </w:t>
+        <w:t xml:space="preserve"> a timestamp by using the following function: </w:t>
+      </w:r>
+      <w:proofErr w:type="spellStart"/>
+      <w:proofErr w:type="gramStart"/>
+      <w:r>
+        <w:rPr>
+          <w:rFonts w:ascii="Arial" w:hAnsi="Arial" w:cs="Arial"/>
+        </w:rPr>
+        <w:t>LocalTime</w:t>
+      </w:r>
+      <w:r>
+        <w:rPr>
+          <w:rFonts w:ascii="Arial" w:hAnsi="Arial" w:cs="Arial"/>
+        </w:rPr>
+        <w:t>.now</w:t>
+      </w:r>
+      <w:proofErr w:type="spellEnd"/>
+      <w:r>
+        <w:rPr>
+          <w:rFonts w:ascii="Arial" w:hAnsi="Arial" w:cs="Arial"/>
+        </w:rPr>
+        <w:t>(</w:t>
+      </w:r>
+      <w:proofErr w:type="gramEnd"/>
+      <w:r>
+        <w:rPr>
+          <w:rFonts w:ascii="Arial" w:hAnsi="Arial" w:cs="Arial"/>
+        </w:rPr>
+        <w:t xml:space="preserve">), however this displays seconds and nanoseconds as well, which is </w:t>
       </w:r>
       <w:r>
         <w:rPr>
@@ -1483,7 +1721,13 @@
         <w:rPr>
           <w:rFonts w:ascii="Arial" w:hAnsi="Arial" w:cs="Arial"/>
         </w:rPr>
-        <w:t xml:space="preserve">hours and minutes, we can </w:t>
+        <w:t xml:space="preserve">hours and </w:t>
+      </w:r>
+      <w:r>
+        <w:rPr>
+          <w:rFonts w:ascii="Arial" w:hAnsi="Arial" w:cs="Arial"/>
+        </w:rPr>
+        <w:t xml:space="preserve">minutes, we can </w:t>
       </w:r>
       <w:r>
         <w:rPr>
@@ -1497,11 +1741,27 @@
         </w:rPr>
         <w:t xml:space="preserve">and use </w:t>
       </w:r>
-      <w:r>
-        <w:rPr>
-          <w:rFonts w:ascii="Arial" w:hAnsi="Arial" w:cs="Arial"/>
-        </w:rPr>
-        <w:t xml:space="preserve">java.time.format.DateTimeFormatter. </w:t>
+      <w:proofErr w:type="spellStart"/>
+      <w:proofErr w:type="gramStart"/>
+      <w:r>
+        <w:rPr>
+          <w:rFonts w:ascii="Arial" w:hAnsi="Arial" w:cs="Arial"/>
+        </w:rPr>
+        <w:t>java.time</w:t>
+      </w:r>
+      <w:proofErr w:type="gramEnd"/>
+      <w:r>
+        <w:rPr>
+          <w:rFonts w:ascii="Arial" w:hAnsi="Arial" w:cs="Arial"/>
+        </w:rPr>
+        <w:t>.format.DateTimeFormatter</w:t>
+      </w:r>
+      <w:proofErr w:type="spellEnd"/>
+      <w:r>
+        <w:rPr>
+          <w:rFonts w:ascii="Arial" w:hAnsi="Arial" w:cs="Arial"/>
+        </w:rPr>
+        <w:t xml:space="preserve">. </w:t>
       </w:r>
       <w:r>
         <w:rPr>
@@ -1794,14 +2054,14 @@
         <w:rPr>
           <w:rFonts w:ascii="Arial" w:hAnsi="Arial" w:cs="Arial"/>
         </w:rPr>
-        <w:t xml:space="preserve">display member list. This is because currently the client has no record of the members and we will add a way for the server to pass coordinator and members, later. After adding the coordinator variable, we need to give it value, or change its value, when the current coordinator leaves. The coordinator will be initially set to null and will be passed a value when the first user joins and when the current coordinator leaves. It will also need to be set to null when the last user </w:t>
+        <w:t xml:space="preserve">display member list. This is because currently the client has no record of the members and we will add a way for the server to pass coordinator and members, later. After adding the coordinator variable, we need to give it value, or change its value, when the current coordinator leaves. The coordinator will be initially set to null and will be passed a value when the first user joins and when the current coordinator leaves. It will also </w:t>
       </w:r>
       <w:r>
         <w:rPr>
           <w:rFonts w:ascii="Arial" w:hAnsi="Arial" w:cs="Arial"/>
         </w:rPr>
         <w:lastRenderedPageBreak/>
-        <w:t>leaves. We can do this with simple if/else statements in the appropriate places, which is straight forward, so we won’t be explaining it in detail here.</w:t>
+        <w:t>need to be set to null when the last user leaves. We can do this with simple if/else statements in the appropriate places, which is straight forward, so we won’t be explaining it in detail here.</w:t>
       </w:r>
     </w:p>
     <w:p>
@@ -1849,13 +2109,41 @@
         <w:rPr>
           <w:rFonts w:ascii="Arial" w:hAnsi="Arial" w:cs="Arial"/>
         </w:rPr>
-        <w:t xml:space="preserve"> we have to actually </w:t>
-      </w:r>
-      <w:r>
-        <w:rPr>
-          <w:rFonts w:ascii="Arial" w:hAnsi="Arial" w:cs="Arial"/>
-        </w:rPr>
-        <w:t xml:space="preserve">add it to the client as well. Now we will do this and also, setup the displaying of the </w:t>
+        <w:t xml:space="preserve"> we </w:t>
+      </w:r>
+      <w:proofErr w:type="gramStart"/>
+      <w:r>
+        <w:rPr>
+          <w:rFonts w:ascii="Arial" w:hAnsi="Arial" w:cs="Arial"/>
+        </w:rPr>
+        <w:t>have to</w:t>
+      </w:r>
+      <w:proofErr w:type="gramEnd"/>
+      <w:r>
+        <w:rPr>
+          <w:rFonts w:ascii="Arial" w:hAnsi="Arial" w:cs="Arial"/>
+        </w:rPr>
+        <w:t xml:space="preserve"> actually </w:t>
+      </w:r>
+      <w:r>
+        <w:rPr>
+          <w:rFonts w:ascii="Arial" w:hAnsi="Arial" w:cs="Arial"/>
+        </w:rPr>
+        <w:t xml:space="preserve">add it to the client as well. Now we will do this </w:t>
+      </w:r>
+      <w:proofErr w:type="gramStart"/>
+      <w:r>
+        <w:rPr>
+          <w:rFonts w:ascii="Arial" w:hAnsi="Arial" w:cs="Arial"/>
+        </w:rPr>
+        <w:t>and also</w:t>
+      </w:r>
+      <w:proofErr w:type="gramEnd"/>
+      <w:r>
+        <w:rPr>
+          <w:rFonts w:ascii="Arial" w:hAnsi="Arial" w:cs="Arial"/>
+        </w:rPr>
+        <w:t xml:space="preserve">, setup the displaying of the </w:t>
       </w:r>
       <w:r>
         <w:rPr>
@@ -1873,7 +2161,35 @@
         <w:rPr>
           <w:rFonts w:ascii="Arial" w:hAnsi="Arial" w:cs="Arial"/>
         </w:rPr>
-        <w:t>For this we will add to the client a new JTextArea to display the members and coordinator. They will be displayed on the right-hand side of our main frame. Now we actually need to update the member list</w:t>
+        <w:t xml:space="preserve">For this we will add to the client a new </w:t>
+      </w:r>
+      <w:proofErr w:type="spellStart"/>
+      <w:r>
+        <w:rPr>
+          <w:rFonts w:ascii="Arial" w:hAnsi="Arial" w:cs="Arial"/>
+        </w:rPr>
+        <w:t>JTextArea</w:t>
+      </w:r>
+      <w:proofErr w:type="spellEnd"/>
+      <w:r>
+        <w:rPr>
+          <w:rFonts w:ascii="Arial" w:hAnsi="Arial" w:cs="Arial"/>
+        </w:rPr>
+        <w:t xml:space="preserve"> to display the members and coordinator. They will be displayed on the right-hand side of our main frame. Now we </w:t>
+      </w:r>
+      <w:proofErr w:type="gramStart"/>
+      <w:r>
+        <w:rPr>
+          <w:rFonts w:ascii="Arial" w:hAnsi="Arial" w:cs="Arial"/>
+        </w:rPr>
+        <w:t>actually need</w:t>
+      </w:r>
+      <w:proofErr w:type="gramEnd"/>
+      <w:r>
+        <w:rPr>
+          <w:rFonts w:ascii="Arial" w:hAnsi="Arial" w:cs="Arial"/>
+        </w:rPr>
+        <w:t xml:space="preserve"> to update the member list</w:t>
       </w:r>
       <w:r>
         <w:rPr>
@@ -1905,8 +2221,24 @@
         <w:rPr>
           <w:rFonts w:ascii="Arial" w:hAnsi="Arial" w:cs="Arial"/>
         </w:rPr>
-        <w:t>t will remove him from the members list. Removing the coordinator might be a bit tricky because, although we can use the replaceAll(</w:t>
-      </w:r>
+        <w:t xml:space="preserve">t will remove him from the members list. Removing the coordinator might be a bit tricky because, although we can use the </w:t>
+      </w:r>
+      <w:proofErr w:type="spellStart"/>
+      <w:proofErr w:type="gramStart"/>
+      <w:r>
+        <w:rPr>
+          <w:rFonts w:ascii="Arial" w:hAnsi="Arial" w:cs="Arial"/>
+        </w:rPr>
+        <w:t>replaceAll</w:t>
+      </w:r>
+      <w:proofErr w:type="spellEnd"/>
+      <w:r>
+        <w:rPr>
+          <w:rFonts w:ascii="Arial" w:hAnsi="Arial" w:cs="Arial"/>
+        </w:rPr>
+        <w:t>(</w:t>
+      </w:r>
+      <w:proofErr w:type="gramEnd"/>
       <w:r>
         <w:rPr>
           <w:rFonts w:ascii="Arial" w:hAnsi="Arial" w:cs="Arial"/>
@@ -1923,13 +2255,113 @@
         <w:rPr>
           <w:rFonts w:ascii="Arial" w:hAnsi="Arial" w:cs="Arial"/>
         </w:rPr>
-        <w:t xml:space="preserve"> function, it might remove part of someone’s name if it matches with the coordinator name (i.e., co, nameco – nameco will be only displayed as name). To go around this we will replaceAll(“ ” + coordinarot + “, ”, “ ”), this way we will only replace the coordinator, since another user cannot have “ ” in their name. Then we will clear all “ ”, and replace all “,” with “\n”</w:t>
-      </w:r>
-      <w:r>
-        <w:rPr>
-          <w:rFonts w:ascii="Arial" w:hAnsi="Arial" w:cs="Arial"/>
-        </w:rPr>
-        <w:t xml:space="preserve">. In order to not have any problems we have reworked the getName() function to actually check for “ ” and “,” and remove them. They are considered as </w:t>
+        <w:t xml:space="preserve"> function, it might remove part of someone’s name if it matches with the coordinator name (i.e., co, </w:t>
+      </w:r>
+      <w:proofErr w:type="spellStart"/>
+      <w:r>
+        <w:rPr>
+          <w:rFonts w:ascii="Arial" w:hAnsi="Arial" w:cs="Arial"/>
+        </w:rPr>
+        <w:t>nameco</w:t>
+      </w:r>
+      <w:proofErr w:type="spellEnd"/>
+      <w:r>
+        <w:rPr>
+          <w:rFonts w:ascii="Arial" w:hAnsi="Arial" w:cs="Arial"/>
+        </w:rPr>
+        <w:t xml:space="preserve"> – </w:t>
+      </w:r>
+      <w:proofErr w:type="spellStart"/>
+      <w:r>
+        <w:rPr>
+          <w:rFonts w:ascii="Arial" w:hAnsi="Arial" w:cs="Arial"/>
+        </w:rPr>
+        <w:t>nameco</w:t>
+      </w:r>
+      <w:proofErr w:type="spellEnd"/>
+      <w:r>
+        <w:rPr>
+          <w:rFonts w:ascii="Arial" w:hAnsi="Arial" w:cs="Arial"/>
+        </w:rPr>
+        <w:t xml:space="preserve"> will be only displayed as name). To go around this we will </w:t>
+      </w:r>
+      <w:proofErr w:type="spellStart"/>
+      <w:proofErr w:type="gramStart"/>
+      <w:r>
+        <w:rPr>
+          <w:rFonts w:ascii="Arial" w:hAnsi="Arial" w:cs="Arial"/>
+        </w:rPr>
+        <w:t>replaceAll</w:t>
+      </w:r>
+      <w:proofErr w:type="spellEnd"/>
+      <w:r>
+        <w:rPr>
+          <w:rFonts w:ascii="Arial" w:hAnsi="Arial" w:cs="Arial"/>
+        </w:rPr>
+        <w:t>(</w:t>
+      </w:r>
+      <w:proofErr w:type="gramEnd"/>
+      <w:r>
+        <w:rPr>
+          <w:rFonts w:ascii="Arial" w:hAnsi="Arial" w:cs="Arial"/>
+        </w:rPr>
+        <w:t xml:space="preserve">“ ” + </w:t>
+      </w:r>
+      <w:proofErr w:type="spellStart"/>
+      <w:r>
+        <w:rPr>
+          <w:rFonts w:ascii="Arial" w:hAnsi="Arial" w:cs="Arial"/>
+        </w:rPr>
+        <w:t>coordinarot</w:t>
+      </w:r>
+      <w:proofErr w:type="spellEnd"/>
+      <w:r>
+        <w:rPr>
+          <w:rFonts w:ascii="Arial" w:hAnsi="Arial" w:cs="Arial"/>
+        </w:rPr>
+        <w:t xml:space="preserve"> + “, ”, “ ”), this way we will only replace the coordinator, since another user cannot have “ ” in their name. Then we will clear all </w:t>
+      </w:r>
+      <w:proofErr w:type="gramStart"/>
+      <w:r>
+        <w:rPr>
+          <w:rFonts w:ascii="Arial" w:hAnsi="Arial" w:cs="Arial"/>
+        </w:rPr>
+        <w:t>“ ”</w:t>
+      </w:r>
+      <w:proofErr w:type="gramEnd"/>
+      <w:r>
+        <w:rPr>
+          <w:rFonts w:ascii="Arial" w:hAnsi="Arial" w:cs="Arial"/>
+        </w:rPr>
+        <w:t>, and replace all “,” with “\n”</w:t>
+      </w:r>
+      <w:r>
+        <w:rPr>
+          <w:rFonts w:ascii="Arial" w:hAnsi="Arial" w:cs="Arial"/>
+        </w:rPr>
+        <w:t xml:space="preserve">. In order to not have any problems we have reworked the </w:t>
+      </w:r>
+      <w:proofErr w:type="spellStart"/>
+      <w:proofErr w:type="gramStart"/>
+      <w:r>
+        <w:rPr>
+          <w:rFonts w:ascii="Arial" w:hAnsi="Arial" w:cs="Arial"/>
+        </w:rPr>
+        <w:t>getName</w:t>
+      </w:r>
+      <w:proofErr w:type="spellEnd"/>
+      <w:r>
+        <w:rPr>
+          <w:rFonts w:ascii="Arial" w:hAnsi="Arial" w:cs="Arial"/>
+        </w:rPr>
+        <w:t>(</w:t>
+      </w:r>
+      <w:proofErr w:type="gramEnd"/>
+      <w:r>
+        <w:rPr>
+          <w:rFonts w:ascii="Arial" w:hAnsi="Arial" w:cs="Arial"/>
+        </w:rPr>
+        <w:t xml:space="preserve">) function to actually check for “ ” and “,” and remove them. They are considered as </w:t>
       </w:r>
       <w:r>
         <w:rPr>
@@ -1990,7 +2422,21 @@
         <w:rPr>
           <w:rFonts w:ascii="Arial" w:hAnsi="Arial" w:cs="Arial"/>
         </w:rPr>
-        <w:t xml:space="preserve">Storing the server activity is fairly simple task. We will do this by </w:t>
+        <w:t xml:space="preserve">Storing the server activity is </w:t>
+      </w:r>
+      <w:proofErr w:type="gramStart"/>
+      <w:r>
+        <w:rPr>
+          <w:rFonts w:ascii="Arial" w:hAnsi="Arial" w:cs="Arial"/>
+        </w:rPr>
+        <w:t>fairly simple</w:t>
+      </w:r>
+      <w:proofErr w:type="gramEnd"/>
+      <w:r>
+        <w:rPr>
+          <w:rFonts w:ascii="Arial" w:hAnsi="Arial" w:cs="Arial"/>
+        </w:rPr>
+        <w:t xml:space="preserve"> task. We will do this by </w:t>
       </w:r>
       <w:r>
         <w:rPr>
@@ -2002,19 +2448,49 @@
         <w:rPr>
           <w:rFonts w:ascii="Arial" w:hAnsi="Arial" w:cs="Arial"/>
         </w:rPr>
-        <w:t xml:space="preserve"> a function called addToMemory</w:t>
-      </w:r>
-      <w:r>
-        <w:rPr>
-          <w:rFonts w:ascii="Arial" w:hAnsi="Arial" w:cs="Arial"/>
-        </w:rPr>
-        <w:t>()</w:t>
-      </w:r>
-      <w:r>
-        <w:rPr>
-          <w:rFonts w:ascii="Arial" w:hAnsi="Arial" w:cs="Arial"/>
-        </w:rPr>
-        <w:t xml:space="preserve"> and a Memory.txt file, located in the src folder. The function will take a string as input and </w:t>
+        <w:t xml:space="preserve"> a function called </w:t>
+      </w:r>
+      <w:proofErr w:type="spellStart"/>
+      <w:proofErr w:type="gramStart"/>
+      <w:r>
+        <w:rPr>
+          <w:rFonts w:ascii="Arial" w:hAnsi="Arial" w:cs="Arial"/>
+        </w:rPr>
+        <w:t>addToMemory</w:t>
+      </w:r>
+      <w:proofErr w:type="spellEnd"/>
+      <w:r>
+        <w:rPr>
+          <w:rFonts w:ascii="Arial" w:hAnsi="Arial" w:cs="Arial"/>
+        </w:rPr>
+        <w:t>(</w:t>
+      </w:r>
+      <w:proofErr w:type="gramEnd"/>
+      <w:r>
+        <w:rPr>
+          <w:rFonts w:ascii="Arial" w:hAnsi="Arial" w:cs="Arial"/>
+        </w:rPr>
+        <w:t>)</w:t>
+      </w:r>
+      <w:r>
+        <w:rPr>
+          <w:rFonts w:ascii="Arial" w:hAnsi="Arial" w:cs="Arial"/>
+        </w:rPr>
+        <w:t xml:space="preserve"> and a Memory.txt file, located in the </w:t>
+      </w:r>
+      <w:proofErr w:type="spellStart"/>
+      <w:r>
+        <w:rPr>
+          <w:rFonts w:ascii="Arial" w:hAnsi="Arial" w:cs="Arial"/>
+        </w:rPr>
+        <w:t>src</w:t>
+      </w:r>
+      <w:proofErr w:type="spellEnd"/>
+      <w:r>
+        <w:rPr>
+          <w:rFonts w:ascii="Arial" w:hAnsi="Arial" w:cs="Arial"/>
+        </w:rPr>
+        <w:t xml:space="preserve"> folder. The function will take a string as input and </w:t>
       </w:r>
       <w:r>
         <w:rPr>
@@ -2026,7 +2502,21 @@
         <w:rPr>
           <w:rFonts w:ascii="Arial" w:hAnsi="Arial" w:cs="Arial"/>
         </w:rPr>
-        <w:t xml:space="preserve"> it to the Memory.txt file. We will use a FileWriter for that purpose and after writing our simple function we can start implementing it in the code where needed. First, we want to store when the server was started, which would be in the main function. We will also store the date and time of the server start. Then we want to store every message that has been sent, as well as join/leave actions, which means calling our new function from the appropriate place in the code.</w:t>
+        <w:t xml:space="preserve"> it to the Memory.txt file. We will use a </w:t>
+      </w:r>
+      <w:proofErr w:type="spellStart"/>
+      <w:r>
+        <w:rPr>
+          <w:rFonts w:ascii="Arial" w:hAnsi="Arial" w:cs="Arial"/>
+        </w:rPr>
+        <w:t>FileWriter</w:t>
+      </w:r>
+      <w:proofErr w:type="spellEnd"/>
+      <w:r>
+        <w:rPr>
+          <w:rFonts w:ascii="Arial" w:hAnsi="Arial" w:cs="Arial"/>
+        </w:rPr>
+        <w:t xml:space="preserve"> for that purpose and after writing our simple function we can start implementing it in the code where needed. First, we want to store when the server was started, which would be in the main function. We will also store the date and time of the server start. Then we want to store every message that has been sent, as well as join/leave actions, which means calling our new function from the appropriate place in the code.</w:t>
       </w:r>
     </w:p>
     <w:p>
@@ -2085,7 +2575,29 @@
         <w:rPr>
           <w:rFonts w:ascii="Arial" w:hAnsi="Arial" w:cs="Arial"/>
         </w:rPr>
-        <w:t xml:space="preserve"> do so, first we will declare a name variable in the client. Whenever we receive a NAMEACCEPTED we also receive the name with it. We add this name to the name variable. Then we would have to change the getName() function to check if name is empty. If it is </w:t>
+        <w:t xml:space="preserve"> do so, first we will declare a name variable in the client. Whenever we receive a NAMEACCEPTED we also receive the name with it. We add this name to the name variable. Then we would have to change the </w:t>
+      </w:r>
+      <w:proofErr w:type="spellStart"/>
+      <w:proofErr w:type="gramStart"/>
+      <w:r>
+        <w:rPr>
+          <w:rFonts w:ascii="Arial" w:hAnsi="Arial" w:cs="Arial"/>
+        </w:rPr>
+        <w:t>getName</w:t>
+      </w:r>
+      <w:proofErr w:type="spellEnd"/>
+      <w:r>
+        <w:rPr>
+          <w:rFonts w:ascii="Arial" w:hAnsi="Arial" w:cs="Arial"/>
+        </w:rPr>
+        <w:t>(</w:t>
+      </w:r>
+      <w:proofErr w:type="gramEnd"/>
+      <w:r>
+        <w:rPr>
+          <w:rFonts w:ascii="Arial" w:hAnsi="Arial" w:cs="Arial"/>
+        </w:rPr>
+        <w:t xml:space="preserve">) function to check if name is empty. If it is </w:t>
       </w:r>
       <w:r>
         <w:rPr>
@@ -2097,8 +2609,30 @@
         <w:rPr>
           <w:rFonts w:ascii="Arial" w:hAnsi="Arial" w:cs="Arial"/>
         </w:rPr>
-        <w:t xml:space="preserve"> we display the login window, otherwise we return the name. But all that would be pointless if the client closes whenever the server disconnects. We will now create a pop-up window to show that the server is offline and give the option to retry connection. We will do this as an exception in the run method of the Chat Client. So if “try” fails (meaning the connection was interrupted), we will display a JOptionPane.showOptionDialog</w:t>
-      </w:r>
+        <w:t xml:space="preserve"> we display the login window, otherwise we return the name. But all that would be pointless if the client closes whenever the server disconnects. We will now create a pop-up window to show that the server is offline and give the option to retry connection. We will do this as an exception in the run method of the Chat Client. </w:t>
+      </w:r>
+      <w:proofErr w:type="gramStart"/>
+      <w:r>
+        <w:rPr>
+          <w:rFonts w:ascii="Arial" w:hAnsi="Arial" w:cs="Arial"/>
+        </w:rPr>
+        <w:t>So</w:t>
+      </w:r>
+      <w:proofErr w:type="gramEnd"/>
+      <w:r>
+        <w:rPr>
+          <w:rFonts w:ascii="Arial" w:hAnsi="Arial" w:cs="Arial"/>
+        </w:rPr>
+        <w:t xml:space="preserve"> if “try” fails (meaning the connection was interrupted), we will display a </w:t>
+      </w:r>
+      <w:proofErr w:type="spellStart"/>
+      <w:r>
+        <w:rPr>
+          <w:rFonts w:ascii="Arial" w:hAnsi="Arial" w:cs="Arial"/>
+        </w:rPr>
+        <w:t>JOptionPane.showOptionDialog</w:t>
+      </w:r>
+      <w:proofErr w:type="spellEnd"/>
       <w:r>
         <w:rPr>
           <w:rFonts w:ascii="Arial" w:hAnsi="Arial" w:cs="Arial"/>
@@ -2296,7 +2830,35 @@
         <w:rPr>
           <w:rFonts w:ascii="Arial" w:hAnsi="Arial" w:cs="Arial"/>
         </w:rPr>
-        <w:t xml:space="preserve">As a programmer you often encounter problems that commonly occur, design patterns are the standard practice used to resolve this. Unlike algorithms which follow a fixed procedure in order to accomplish a specific task. Design patterns represent an idea and not a particular implementation these solutions were obtained via trial and error by a number of software developers over a substantial amount of time. </w:t>
+        <w:t xml:space="preserve">As a programmer you often encounter problems that commonly occur, design patterns are the standard practice used to resolve this. Unlike algorithms which follow a fixed procedure </w:t>
+      </w:r>
+      <w:proofErr w:type="gramStart"/>
+      <w:r>
+        <w:rPr>
+          <w:rFonts w:ascii="Arial" w:hAnsi="Arial" w:cs="Arial"/>
+        </w:rPr>
+        <w:t>in order to</w:t>
+      </w:r>
+      <w:proofErr w:type="gramEnd"/>
+      <w:r>
+        <w:rPr>
+          <w:rFonts w:ascii="Arial" w:hAnsi="Arial" w:cs="Arial"/>
+        </w:rPr>
+        <w:t xml:space="preserve"> accomplish a specific task. Design patterns represent an idea and not a particular implementation these solutions were obtained via trial and error by </w:t>
+      </w:r>
+      <w:proofErr w:type="gramStart"/>
+      <w:r>
+        <w:rPr>
+          <w:rFonts w:ascii="Arial" w:hAnsi="Arial" w:cs="Arial"/>
+        </w:rPr>
+        <w:t>a number of</w:t>
+      </w:r>
+      <w:proofErr w:type="gramEnd"/>
+      <w:r>
+        <w:rPr>
+          <w:rFonts w:ascii="Arial" w:hAnsi="Arial" w:cs="Arial"/>
+        </w:rPr>
+        <w:t xml:space="preserve"> software developers over a substantial amount of time. </w:t>
       </w:r>
     </w:p>
     <w:p>
@@ -2315,7 +2877,7 @@
     </w:p>
     <w:p>
       <w:pPr>
-        <w:pStyle w:val="a3"/>
+        <w:pStyle w:val="ListParagraph"/>
         <w:numPr>
           <w:ilvl w:val="0"/>
           <w:numId w:val="6"/>
@@ -2334,7 +2896,7 @@
     </w:p>
     <w:p>
       <w:pPr>
-        <w:pStyle w:val="a3"/>
+        <w:pStyle w:val="ListParagraph"/>
         <w:numPr>
           <w:ilvl w:val="0"/>
           <w:numId w:val="6"/>
@@ -2353,7 +2915,7 @@
     </w:p>
     <w:p>
       <w:pPr>
-        <w:pStyle w:val="a3"/>
+        <w:pStyle w:val="ListParagraph"/>
         <w:numPr>
           <w:ilvl w:val="0"/>
           <w:numId w:val="6"/>
@@ -2380,7 +2942,35 @@
         <w:rPr>
           <w:rFonts w:ascii="Arial" w:hAnsi="Arial" w:cs="Arial"/>
         </w:rPr>
-        <w:t>In this case our program needs to be able to send requests to another program in order to access a service made available by the server. The chain of responsibility is a behavioural design pattern that chains multiple receiving in order to handle the sent request.</w:t>
+        <w:t xml:space="preserve">In this case our program needs to be able to send requests to another program </w:t>
+      </w:r>
+      <w:proofErr w:type="gramStart"/>
+      <w:r>
+        <w:rPr>
+          <w:rFonts w:ascii="Arial" w:hAnsi="Arial" w:cs="Arial"/>
+        </w:rPr>
+        <w:t>in order to</w:t>
+      </w:r>
+      <w:proofErr w:type="gramEnd"/>
+      <w:r>
+        <w:rPr>
+          <w:rFonts w:ascii="Arial" w:hAnsi="Arial" w:cs="Arial"/>
+        </w:rPr>
+        <w:t xml:space="preserve"> access a service made available by the server. The chain of responsibility is a behavioural design pattern that chains multiple receiving </w:t>
+      </w:r>
+      <w:proofErr w:type="gramStart"/>
+      <w:r>
+        <w:rPr>
+          <w:rFonts w:ascii="Arial" w:hAnsi="Arial" w:cs="Arial"/>
+        </w:rPr>
+        <w:t>in order to</w:t>
+      </w:r>
+      <w:proofErr w:type="gramEnd"/>
+      <w:r>
+        <w:rPr>
+          <w:rFonts w:ascii="Arial" w:hAnsi="Arial" w:cs="Arial"/>
+        </w:rPr>
+        <w:t xml:space="preserve"> handle the sent request.</w:t>
       </w:r>
     </w:p>
     <w:p>
@@ -2399,7 +2989,7 @@
     </w:p>
     <w:p>
       <w:pPr>
-        <w:pStyle w:val="a3"/>
+        <w:pStyle w:val="ListParagraph"/>
         <w:numPr>
           <w:ilvl w:val="0"/>
           <w:numId w:val="7"/>
@@ -2418,7 +3008,7 @@
     </w:p>
     <w:p>
       <w:pPr>
-        <w:pStyle w:val="a3"/>
+        <w:pStyle w:val="ListParagraph"/>
         <w:numPr>
           <w:ilvl w:val="0"/>
           <w:numId w:val="7"/>
@@ -2437,7 +3027,7 @@
     </w:p>
     <w:p>
       <w:pPr>
-        <w:pStyle w:val="a3"/>
+        <w:pStyle w:val="ListParagraph"/>
         <w:numPr>
           <w:ilvl w:val="0"/>
           <w:numId w:val="7"/>
@@ -2463,7 +3053,7 @@
     </w:p>
     <w:p>
       <w:pPr>
-        <w:pStyle w:val="HTML"/>
+        <w:pStyle w:val="HTMLPreformatted"/>
         <w:shd w:val="clear" w:color="auto" w:fill="2B2B2B"/>
         <w:rPr>
           <w:rFonts w:ascii="Arial" w:hAnsi="Arial" w:cs="Arial"/>
@@ -2472,6 +3062,7 @@
           <w:szCs w:val="22"/>
         </w:rPr>
       </w:pPr>
+      <w:proofErr w:type="spellStart"/>
       <w:r>
         <w:rPr>
           <w:rFonts w:ascii="Arial" w:hAnsi="Arial" w:cs="Arial"/>
@@ -2479,7 +3070,27 @@
           <w:sz w:val="22"/>
           <w:szCs w:val="22"/>
         </w:rPr>
-        <w:t>ExecutorService pool = Executors.</w:t>
+        <w:t>ExecutorService</w:t>
+      </w:r>
+      <w:proofErr w:type="spellEnd"/>
+      <w:r>
+        <w:rPr>
+          <w:rFonts w:ascii="Arial" w:hAnsi="Arial" w:cs="Arial"/>
+          <w:color w:val="A9B7C6"/>
+          <w:sz w:val="22"/>
+          <w:szCs w:val="22"/>
+        </w:rPr>
+        <w:t xml:space="preserve"> pool = </w:t>
+      </w:r>
+      <w:proofErr w:type="spellStart"/>
+      <w:r>
+        <w:rPr>
+          <w:rFonts w:ascii="Arial" w:hAnsi="Arial" w:cs="Arial"/>
+          <w:color w:val="A9B7C6"/>
+          <w:sz w:val="22"/>
+          <w:szCs w:val="22"/>
+        </w:rPr>
+        <w:t>Executors.</w:t>
       </w:r>
       <w:r>
         <w:rPr>
@@ -2492,6 +3103,7 @@
         </w:rPr>
         <w:t>newFixedThreadPool</w:t>
       </w:r>
+      <w:proofErr w:type="spellEnd"/>
       <w:r>
         <w:rPr>
           <w:rFonts w:ascii="Arial" w:hAnsi="Arial" w:cs="Arial"/>
@@ -2510,6 +3122,7 @@
         </w:rPr>
         <w:t>100</w:t>
       </w:r>
+      <w:proofErr w:type="gramStart"/>
       <w:r>
         <w:rPr>
           <w:rFonts w:ascii="Arial" w:hAnsi="Arial" w:cs="Arial"/>
@@ -2528,6 +3141,7 @@
         </w:rPr>
         <w:t>;</w:t>
       </w:r>
+      <w:proofErr w:type="gramEnd"/>
     </w:p>
     <w:p>
       <w:pPr>
@@ -2545,7 +3159,7 @@
     </w:p>
     <w:p>
       <w:pPr>
-        <w:pStyle w:val="HTML"/>
+        <w:pStyle w:val="HTMLPreformatted"/>
         <w:shd w:val="clear" w:color="auto" w:fill="2B2B2B"/>
         <w:rPr>
           <w:rFonts w:ascii="Arial" w:hAnsi="Arial" w:cs="Arial"/>
@@ -2649,7 +3263,59 @@
         <w:rPr>
           <w:rFonts w:ascii="Arial" w:hAnsi="Arial" w:cs="Arial"/>
         </w:rPr>
-        <w:t xml:space="preserve"> found in the main function, allowing multiple users to join, the Handler which handles connection and communication between the server and the clients and the addToMemory() which handles storing server operations to the Memory file. For the Client components we have the interface which uses java.swing to display the interface to the user, the getName function as part of the interface that handles declaration of username, </w:t>
+        <w:t xml:space="preserve"> found in the main function, allowing multiple users to join, the Handler which handles connection and communication between the server and the clients and the </w:t>
+      </w:r>
+      <w:proofErr w:type="spellStart"/>
+      <w:proofErr w:type="gramStart"/>
+      <w:r>
+        <w:rPr>
+          <w:rFonts w:ascii="Arial" w:hAnsi="Arial" w:cs="Arial"/>
+        </w:rPr>
+        <w:t>addToMemory</w:t>
+      </w:r>
+      <w:proofErr w:type="spellEnd"/>
+      <w:r>
+        <w:rPr>
+          <w:rFonts w:ascii="Arial" w:hAnsi="Arial" w:cs="Arial"/>
+        </w:rPr>
+        <w:t>(</w:t>
+      </w:r>
+      <w:proofErr w:type="gramEnd"/>
+      <w:r>
+        <w:rPr>
+          <w:rFonts w:ascii="Arial" w:hAnsi="Arial" w:cs="Arial"/>
+        </w:rPr>
+        <w:t xml:space="preserve">) which handles storing server operations to the Memory file. For the Client components we have the interface which uses </w:t>
+      </w:r>
+      <w:proofErr w:type="spellStart"/>
+      <w:proofErr w:type="gramStart"/>
+      <w:r>
+        <w:rPr>
+          <w:rFonts w:ascii="Arial" w:hAnsi="Arial" w:cs="Arial"/>
+        </w:rPr>
+        <w:t>java.swing</w:t>
+      </w:r>
+      <w:proofErr w:type="spellEnd"/>
+      <w:proofErr w:type="gramEnd"/>
+      <w:r>
+        <w:rPr>
+          <w:rFonts w:ascii="Arial" w:hAnsi="Arial" w:cs="Arial"/>
+        </w:rPr>
+        <w:t xml:space="preserve"> to display the interface to the user, the </w:t>
+      </w:r>
+      <w:proofErr w:type="spellStart"/>
+      <w:r>
+        <w:rPr>
+          <w:rFonts w:ascii="Arial" w:hAnsi="Arial" w:cs="Arial"/>
+        </w:rPr>
+        <w:t>getName</w:t>
+      </w:r>
+      <w:proofErr w:type="spellEnd"/>
+      <w:r>
+        <w:rPr>
+          <w:rFonts w:ascii="Arial" w:hAnsi="Arial" w:cs="Arial"/>
+        </w:rPr>
+        <w:t xml:space="preserve"> function as part of the interface that handles declaration of username, </w:t>
       </w:r>
       <w:r>
         <w:rPr>
@@ -2694,89 +3360,291 @@
         <w:spacing w:after="0"/>
         <w:jc w:val="both"/>
         <w:rPr>
+          <w:rFonts w:ascii="Arial" w:hAnsi="Arial" w:cs="Arial"/>
+          <w:lang w:val="en-US" w:eastAsia="zh-CN"/>
+        </w:rPr>
+      </w:pPr>
+      <w:r>
+        <w:rPr>
           <w:rFonts w:ascii="Arial" w:hAnsi="Arial" w:cs="Arial" w:hint="eastAsia"/>
+        </w:rPr>
+        <w:t>J</w:t>
+      </w:r>
+      <w:r>
+        <w:rPr>
+          <w:rFonts w:ascii="Arial" w:hAnsi="Arial" w:cs="Arial"/>
+        </w:rPr>
+        <w:t>U</w:t>
+      </w:r>
+      <w:r>
+        <w:rPr>
+          <w:rFonts w:ascii="Arial" w:hAnsi="Arial" w:cs="Arial"/>
+        </w:rPr>
+        <w:t xml:space="preserve">nit is a </w:t>
+      </w:r>
+      <w:r>
+        <w:rPr>
+          <w:rFonts w:ascii="Arial" w:hAnsi="Arial" w:cs="Arial"/>
+        </w:rPr>
+        <w:t>unit-testing framework in the Java ecosystem</w:t>
+      </w:r>
+      <w:r>
+        <w:rPr>
+          <w:rFonts w:ascii="Arial" w:hAnsi="Arial" w:cs="Arial"/>
+        </w:rPr>
+        <w:t xml:space="preserve">. It </w:t>
+      </w:r>
+      <w:r>
+        <w:rPr>
+          <w:rFonts w:ascii="Arial" w:hAnsi="Arial" w:cs="Arial"/>
+        </w:rPr>
+        <w:t>is programmer testing</w:t>
+      </w:r>
+      <w:r>
+        <w:rPr>
+          <w:rFonts w:ascii="Arial" w:hAnsi="Arial" w:cs="Arial"/>
+        </w:rPr>
+        <w:t>, called white-box testing</w:t>
+      </w:r>
+      <w:r>
+        <w:rPr>
+          <w:rFonts w:ascii="Arial" w:hAnsi="Arial" w:cs="Arial"/>
+        </w:rPr>
+        <w:t>, J</w:t>
+      </w:r>
+      <w:r>
+        <w:rPr>
+          <w:rFonts w:ascii="Arial" w:hAnsi="Arial" w:cs="Arial"/>
+        </w:rPr>
+        <w:t>U</w:t>
+      </w:r>
+      <w:r>
+        <w:rPr>
+          <w:rFonts w:ascii="Arial" w:hAnsi="Arial" w:cs="Arial"/>
+        </w:rPr>
+        <w:t xml:space="preserve">nit is a set of frameworks, inheriting the testcase class. In this java chatroom project, it can be created by two test files (ChatServerTest.java &amp; ChatClientTest.java). </w:t>
+      </w:r>
+      <w:r>
+        <w:rPr>
+          <w:rFonts w:ascii="Arial" w:hAnsi="Arial" w:cs="Arial"/>
           <w:lang w:val="en-US" w:eastAsia="zh-CN"/>
         </w:rPr>
-      </w:pPr>
-      <w:r>
-        <w:rPr>
-          <w:rFonts w:ascii="Arial" w:hAnsi="Arial" w:cs="Arial" w:hint="eastAsia"/>
-        </w:rPr>
-        <w:t>J</w:t>
-      </w:r>
-      <w:r>
-        <w:rPr>
-          <w:rFonts w:ascii="Arial" w:hAnsi="Arial" w:cs="Arial"/>
-        </w:rPr>
-        <w:t>U</w:t>
-      </w:r>
-      <w:r>
-        <w:rPr>
-          <w:rFonts w:ascii="Arial" w:hAnsi="Arial" w:cs="Arial"/>
-        </w:rPr>
-        <w:t xml:space="preserve">nit is a </w:t>
-      </w:r>
-      <w:r>
-        <w:rPr>
-          <w:rFonts w:ascii="Arial" w:hAnsi="Arial" w:cs="Arial"/>
-        </w:rPr>
-        <w:t>unit-testing framework in the Java ecosystem</w:t>
-      </w:r>
-      <w:r>
-        <w:rPr>
-          <w:rFonts w:ascii="Arial" w:hAnsi="Arial" w:cs="Arial"/>
-        </w:rPr>
-        <w:t xml:space="preserve">. It </w:t>
-      </w:r>
-      <w:r>
-        <w:rPr>
-          <w:rFonts w:ascii="Arial" w:hAnsi="Arial" w:cs="Arial"/>
-        </w:rPr>
-        <w:t>is programmer testing</w:t>
-      </w:r>
-      <w:r>
-        <w:rPr>
-          <w:rFonts w:ascii="Arial" w:hAnsi="Arial" w:cs="Arial"/>
-        </w:rPr>
-        <w:t>, called white-box testing</w:t>
-      </w:r>
-      <w:r>
-        <w:rPr>
-          <w:rFonts w:ascii="Arial" w:hAnsi="Arial" w:cs="Arial"/>
-        </w:rPr>
-        <w:t>, J</w:t>
-      </w:r>
-      <w:r>
-        <w:rPr>
-          <w:rFonts w:ascii="Arial" w:hAnsi="Arial" w:cs="Arial"/>
-        </w:rPr>
-        <w:t>U</w:t>
-      </w:r>
-      <w:r>
-        <w:rPr>
-          <w:rFonts w:ascii="Arial" w:hAnsi="Arial" w:cs="Arial"/>
-        </w:rPr>
-        <w:t xml:space="preserve">nit is a set of frameworks, inheriting the testcase class. In this java chatroom project, it can be created by two test files (ChatServerTest.java &amp; ChatClientTest.java). </w:t>
+        <w:t xml:space="preserve">For ChatServerTest.java, </w:t>
       </w:r>
       <w:r>
         <w:rPr>
           <w:rFonts w:ascii="Arial" w:hAnsi="Arial" w:cs="Arial"/>
           <w:lang w:val="en-US" w:eastAsia="zh-CN"/>
         </w:rPr>
-        <w:t xml:space="preserve">For ChatServerTest.java, </w:t>
+        <w:t>it has one class from the original code. To test it,</w:t>
       </w:r>
       <w:r>
         <w:rPr>
           <w:rFonts w:ascii="Arial" w:hAnsi="Arial" w:cs="Arial"/>
           <w:lang w:val="en-US" w:eastAsia="zh-CN"/>
         </w:rPr>
-        <w:t xml:space="preserve">it has one class from the original code. To test it, </w:t>
+        <w:t xml:space="preserve"> </w:t>
       </w:r>
       <w:r>
         <w:rPr>
           <w:rFonts w:ascii="Arial" w:hAnsi="Arial" w:cs="Arial"/>
           <w:lang w:val="en-US" w:eastAsia="zh-CN"/>
         </w:rPr>
+        <w:t>we can fetch the text in console to check if the “</w:t>
+      </w:r>
+      <w:proofErr w:type="gramStart"/>
+      <w:r>
+        <w:rPr>
+          <w:rFonts w:ascii="Arial" w:hAnsi="Arial" w:cs="Arial"/>
+          <w:lang w:val="en-US" w:eastAsia="zh-CN"/>
+        </w:rPr>
+        <w:t>main(</w:t>
+      </w:r>
+      <w:proofErr w:type="gramEnd"/>
+      <w:r>
+        <w:rPr>
+          <w:rFonts w:ascii="Arial" w:hAnsi="Arial" w:cs="Arial"/>
+          <w:lang w:val="en-US" w:eastAsia="zh-CN"/>
+        </w:rPr>
+        <w:t>)” method is correct (by using “</w:t>
+      </w:r>
+      <w:proofErr w:type="spellStart"/>
+      <w:r>
+        <w:rPr>
+          <w:rFonts w:ascii="Arial" w:hAnsi="Arial" w:cs="Arial"/>
+          <w:lang w:val="en-US" w:eastAsia="zh-CN"/>
+        </w:rPr>
+        <w:t>assertEquals</w:t>
+      </w:r>
+      <w:proofErr w:type="spellEnd"/>
+      <w:r>
+        <w:rPr>
+          <w:rFonts w:ascii="Arial" w:hAnsi="Arial" w:cs="Arial"/>
+          <w:lang w:val="en-US" w:eastAsia="zh-CN"/>
+        </w:rPr>
+        <w:t>()” in JUnit). For the “</w:t>
+      </w:r>
+      <w:proofErr w:type="gramStart"/>
+      <w:r>
+        <w:rPr>
+          <w:rFonts w:ascii="Arial" w:hAnsi="Arial" w:cs="Arial"/>
+          <w:lang w:val="en-US" w:eastAsia="zh-CN"/>
+        </w:rPr>
+        <w:t>run(</w:t>
+      </w:r>
+      <w:proofErr w:type="gramEnd"/>
+      <w:r>
+        <w:rPr>
+          <w:rFonts w:ascii="Arial" w:hAnsi="Arial" w:cs="Arial"/>
+          <w:lang w:val="en-US" w:eastAsia="zh-CN"/>
+        </w:rPr>
+        <w:t>)” part, it need to be divided into several tests to get the final results.</w:t>
+      </w:r>
+      <w:r>
+        <w:rPr>
+          <w:rFonts w:ascii="Arial" w:hAnsi="Arial" w:cs="Arial"/>
+          <w:lang w:val="en-US" w:eastAsia="zh-CN"/>
+        </w:rPr>
+        <w:t xml:space="preserve"> For example, when someone is first to the chat room will be the coordinator or change the coordinator when the old one is leaving and notify the message to everyone in the channel. In these two examples we will use “</w:t>
+      </w:r>
+      <w:proofErr w:type="spellStart"/>
+      <w:proofErr w:type="gramStart"/>
+      <w:r>
+        <w:rPr>
+          <w:rFonts w:ascii="Arial" w:hAnsi="Arial" w:cs="Arial"/>
+          <w:lang w:val="en-US" w:eastAsia="zh-CN"/>
+        </w:rPr>
+        <w:t>assertEquals</w:t>
+      </w:r>
+      <w:proofErr w:type="spellEnd"/>
+      <w:r>
+        <w:rPr>
+          <w:rFonts w:ascii="Arial" w:hAnsi="Arial" w:cs="Arial"/>
+          <w:lang w:val="en-US" w:eastAsia="zh-CN"/>
+        </w:rPr>
+        <w:t>(</w:t>
+      </w:r>
+      <w:proofErr w:type="gramEnd"/>
+      <w:r>
+        <w:rPr>
+          <w:rFonts w:ascii="Arial" w:hAnsi="Arial" w:cs="Arial"/>
+          <w:lang w:val="en-US" w:eastAsia="zh-CN"/>
+        </w:rPr>
+        <w:t xml:space="preserve">) and </w:t>
+      </w:r>
+      <w:proofErr w:type="spellStart"/>
+      <w:r>
+        <w:rPr>
+          <w:rFonts w:ascii="Arial" w:hAnsi="Arial" w:cs="Arial"/>
+          <w:lang w:val="en-US" w:eastAsia="zh-CN"/>
+        </w:rPr>
+        <w:t>assertTrue</w:t>
+      </w:r>
+      <w:proofErr w:type="spellEnd"/>
+      <w:r>
+        <w:rPr>
+          <w:rFonts w:ascii="Arial" w:hAnsi="Arial" w:cs="Arial"/>
+          <w:lang w:val="en-US" w:eastAsia="zh-CN"/>
+        </w:rPr>
+        <w:t xml:space="preserve">()” to check the answer. </w:t>
+      </w:r>
+      <w:r>
+        <w:rPr>
+          <w:rFonts w:ascii="Arial" w:hAnsi="Arial" w:cs="Arial"/>
+          <w:lang w:val="en-US" w:eastAsia="zh-CN"/>
+        </w:rPr>
+        <w:t xml:space="preserve">As for the ChatClientTest.java, we </w:t>
+      </w:r>
+      <w:r>
+        <w:rPr>
+          <w:rFonts w:ascii="Arial" w:hAnsi="Arial" w:cs="Arial"/>
+          <w:lang w:val="en-US" w:eastAsia="zh-CN"/>
+        </w:rPr>
+        <w:t xml:space="preserve">do the JUnit test to check if the client </w:t>
+      </w:r>
+      <w:r>
+        <w:rPr>
+          <w:rFonts w:ascii="Arial" w:hAnsi="Arial" w:cs="Arial"/>
+          <w:lang w:val="en-US" w:eastAsia="zh-CN"/>
+        </w:rPr>
+        <w:t>passes</w:t>
+      </w:r>
+      <w:r>
+        <w:rPr>
+          <w:rFonts w:ascii="Arial" w:hAnsi="Arial" w:cs="Arial"/>
+          <w:lang w:val="en-US" w:eastAsia="zh-CN"/>
+        </w:rPr>
+        <w:t xml:space="preserve"> the IP address to the server. By importing </w:t>
+      </w:r>
+      <w:proofErr w:type="spellStart"/>
+      <w:proofErr w:type="gramStart"/>
+      <w:r>
+        <w:rPr>
+          <w:rFonts w:ascii="Arial" w:hAnsi="Arial" w:cs="Arial"/>
+          <w:lang w:val="en-US" w:eastAsia="zh-CN"/>
+        </w:rPr>
+        <w:t>java.net.InetAddress</w:t>
+      </w:r>
+      <w:proofErr w:type="spellEnd"/>
+      <w:proofErr w:type="gramEnd"/>
+      <w:r>
+        <w:rPr>
+          <w:rFonts w:ascii="Arial" w:hAnsi="Arial" w:cs="Arial"/>
+          <w:lang w:val="en-US" w:eastAsia="zh-CN"/>
+        </w:rPr>
+        <w:t xml:space="preserve"> and </w:t>
+      </w:r>
+      <w:proofErr w:type="spellStart"/>
+      <w:r>
+        <w:rPr>
+          <w:rFonts w:ascii="Arial" w:hAnsi="Arial" w:cs="Arial"/>
+          <w:lang w:val="en-US" w:eastAsia="zh-CN"/>
+        </w:rPr>
+        <w:t>java.lang.String</w:t>
+      </w:r>
+      <w:proofErr w:type="spellEnd"/>
+      <w:r>
+        <w:rPr>
+          <w:rFonts w:ascii="Arial" w:hAnsi="Arial" w:cs="Arial"/>
+          <w:lang w:val="en-US" w:eastAsia="zh-CN"/>
+        </w:rPr>
+        <w:t xml:space="preserve"> we can fetch the IP and c</w:t>
+      </w:r>
+      <w:r>
+        <w:rPr>
+          <w:rFonts w:ascii="Arial" w:hAnsi="Arial" w:cs="Arial"/>
+          <w:lang w:val="en-US" w:eastAsia="zh-CN"/>
+        </w:rPr>
+        <w:t>heck for consistency</w:t>
+      </w:r>
+      <w:r>
+        <w:rPr>
+          <w:rFonts w:ascii="Arial" w:hAnsi="Arial" w:cs="Arial"/>
+          <w:lang w:val="en-US" w:eastAsia="zh-CN"/>
+        </w:rPr>
+        <w:t xml:space="preserve"> by using “</w:t>
+      </w:r>
+      <w:proofErr w:type="spellStart"/>
+      <w:r>
+        <w:rPr>
+          <w:rFonts w:ascii="Arial" w:hAnsi="Arial" w:cs="Arial"/>
+          <w:lang w:val="en-US" w:eastAsia="zh-CN"/>
+        </w:rPr>
+        <w:t>assertTrue</w:t>
+      </w:r>
+      <w:proofErr w:type="spellEnd"/>
+      <w:r>
+        <w:rPr>
+          <w:rFonts w:ascii="Arial" w:hAnsi="Arial" w:cs="Arial"/>
+          <w:lang w:val="en-US" w:eastAsia="zh-CN"/>
+        </w:rPr>
+        <w:t>()”. But for the rest of the code, due to the limitations of JUnit Test, which cannot do a test for a private method.</w:t>
+      </w:r>
+      <w:r>
+        <w:rPr>
+          <w:rFonts w:ascii="Arial" w:hAnsi="Arial" w:cs="Arial"/>
+          <w:lang w:val="en-US" w:eastAsia="zh-CN"/>
+        </w:rPr>
         <w:t xml:space="preserve"> </w:t>
       </w:r>
       <w:r>
@@ -2784,63 +3652,28 @@
           <w:rFonts w:ascii="Arial" w:hAnsi="Arial" w:cs="Arial"/>
           <w:lang w:val="en-US" w:eastAsia="zh-CN"/>
         </w:rPr>
-        <w:t>we can fetch the text in console to check if the “main()” method is correct (by using “assertEquals()” in JUnit ). For the “run()” part, it need to be divided into several tests to get the final results.</w:t>
+        <w:t>So,</w:t>
       </w:r>
       <w:r>
         <w:rPr>
           <w:rFonts w:ascii="Arial" w:hAnsi="Arial" w:cs="Arial"/>
           <w:lang w:val="en-US" w:eastAsia="zh-CN"/>
         </w:rPr>
-        <w:t xml:space="preserve"> For example, when someone is first to the chat room will be the coordinator or change the coordinator when the old one is leaving and notify the message to everyone in the channel. In these two examples we will use “assertEquals() and assertTrue()” to check the answer. </w:t>
+        <w:t xml:space="preserve"> it only test</w:t>
+      </w:r>
+      <w:r>
+        <w:rPr>
+          <w:rFonts w:ascii="Arial" w:hAnsi="Arial" w:cs="Arial"/>
+          <w:lang w:eastAsia="zh-CN"/>
+        </w:rPr>
+        <w:t>s</w:t>
       </w:r>
       <w:r>
         <w:rPr>
           <w:rFonts w:ascii="Arial" w:hAnsi="Arial" w:cs="Arial"/>
           <w:lang w:val="en-US" w:eastAsia="zh-CN"/>
         </w:rPr>
-        <w:t xml:space="preserve">As for the ChatClientTest.java, we </w:t>
-      </w:r>
-      <w:r>
-        <w:rPr>
-          <w:rFonts w:ascii="Arial" w:hAnsi="Arial" w:cs="Arial"/>
-          <w:lang w:val="en-US" w:eastAsia="zh-CN"/>
-        </w:rPr>
-        <w:t xml:space="preserve">do the JUnit test to check if the client pass the IP address to the server. By importing </w:t>
-      </w:r>
-      <w:r>
-        <w:rPr>
-          <w:rFonts w:ascii="Arial" w:hAnsi="Arial" w:cs="Arial"/>
-          <w:lang w:val="en-US" w:eastAsia="zh-CN"/>
-        </w:rPr>
-        <w:t>java.net.InetAddress</w:t>
-      </w:r>
-      <w:r>
-        <w:rPr>
-          <w:rFonts w:ascii="Arial" w:hAnsi="Arial" w:cs="Arial"/>
-          <w:lang w:val="en-US" w:eastAsia="zh-CN"/>
-        </w:rPr>
-        <w:t xml:space="preserve"> and java.lang.String we can fetch the IP and c</w:t>
-      </w:r>
-      <w:r>
-        <w:rPr>
-          <w:rFonts w:ascii="Arial" w:hAnsi="Arial" w:cs="Arial"/>
-          <w:lang w:val="en-US" w:eastAsia="zh-CN"/>
-        </w:rPr>
-        <w:t>heck for consistency</w:t>
-      </w:r>
-      <w:r>
-        <w:rPr>
-          <w:rFonts w:ascii="Arial" w:hAnsi="Arial" w:cs="Arial"/>
-          <w:lang w:val="en-US" w:eastAsia="zh-CN"/>
-        </w:rPr>
-        <w:t xml:space="preserve"> by using “assertTrue()”. But for the rest of the code, due to the limitations of JUnit Test, which cannot do a test for a private method.</w:t>
-      </w:r>
-      <w:r>
-        <w:rPr>
-          <w:rFonts w:ascii="Arial" w:hAnsi="Arial" w:cs="Arial"/>
-          <w:lang w:val="en-US" w:eastAsia="zh-CN"/>
-        </w:rPr>
-        <w:t xml:space="preserve"> So it only test the main part.</w:t>
+        <w:t xml:space="preserve"> the main part.</w:t>
       </w:r>
     </w:p>
     <w:p>
@@ -2878,7 +3711,6 @@
     </w:p>
     <w:p>
       <w:pPr>
-        <w:spacing w:after="0"/>
         <w:jc w:val="both"/>
         <w:rPr>
           <w:rFonts w:ascii="Arial" w:hAnsi="Arial" w:cs="Arial"/>
@@ -2906,13 +3738,27 @@
         <w:rPr>
           <w:rFonts w:ascii="Arial" w:hAnsi="Arial" w:cs="Arial"/>
         </w:rPr>
-        <w:t xml:space="preserve"> and disconnection. We ran a couple of tests turning of the client and server in various ways. Also, what was very important was to see how the client works without the server and what happens if the connection is suddenly lost. We found and fixed some minor issues, but apart from that everything worked flawlessly. Then we decided to actually test the username and messaging systems. We tried to enter as input different characters and non-plain </w:t>
-      </w:r>
-      <w:r>
-        <w:rPr>
-          <w:rFonts w:ascii="Arial" w:hAnsi="Arial" w:cs="Arial"/>
-        </w:rPr>
-        <w:t>text. Everything worked well, although when we input code from the IDE we get an exception error, however the chat continues to work. We also had some problems with the username inputs and the private messa</w:t>
+        <w:t xml:space="preserve"> and disconnection. We ran a couple of tests turning of the client and server in various ways. Also, what was very important was to see how the client works without the server and what happens if the connection is suddenly lost. We found and fixed some minor issues, but apart from that everything worked flawlessly. Then we decided to </w:t>
+      </w:r>
+      <w:proofErr w:type="gramStart"/>
+      <w:r>
+        <w:rPr>
+          <w:rFonts w:ascii="Arial" w:hAnsi="Arial" w:cs="Arial"/>
+        </w:rPr>
+        <w:t>actually test</w:t>
+      </w:r>
+      <w:proofErr w:type="gramEnd"/>
+      <w:r>
+        <w:rPr>
+          <w:rFonts w:ascii="Arial" w:hAnsi="Arial" w:cs="Arial"/>
+        </w:rPr>
+        <w:t xml:space="preserve"> the username and messaging systems. We tried to enter as </w:t>
+      </w:r>
+      <w:r>
+        <w:rPr>
+          <w:rFonts w:ascii="Arial" w:hAnsi="Arial" w:cs="Arial"/>
+        </w:rPr>
+        <w:t>input different characters and non-plain text. Everything worked well, although when we input code from the IDE we get an exception error, however the chat continues to work. We also had some problems with the username inputs and the private messa</w:t>
       </w:r>
       <w:r>
         <w:rPr>
@@ -2923,22 +3769,11 @@
     </w:p>
     <w:p>
       <w:pPr>
-        <w:spacing w:after="0"/>
-        <w:jc w:val="both"/>
-        <w:rPr>
-          <w:rFonts w:ascii="Arial" w:hAnsi="Arial" w:cs="Arial"/>
-        </w:rPr>
-      </w:pPr>
-    </w:p>
-    <w:p>
-      <w:pPr>
-        <w:spacing w:after="0"/>
-        <w:jc w:val="both"/>
-        <w:rPr>
-          <w:rFonts w:ascii="Arial" w:hAnsi="Arial" w:cs="Arial"/>
-          <w:b/>
-          <w:bCs/>
-          <w:color w:val="FF0000"/>
+        <w:jc w:val="both"/>
+        <w:rPr>
+          <w:rFonts w:ascii="Arial" w:hAnsi="Arial" w:cs="Arial"/>
+          <w:b/>
+          <w:bCs/>
           <w:sz w:val="26"/>
           <w:szCs w:val="26"/>
         </w:rPr>
@@ -2948,55 +3783,669 @@
           <w:rFonts w:ascii="Arial" w:hAnsi="Arial" w:cs="Arial"/>
           <w:b/>
           <w:bCs/>
-          <w:color w:val="FF0000"/>
           <w:sz w:val="26"/>
           <w:szCs w:val="26"/>
         </w:rPr>
-        <w:t>JUnit Testing</w:t>
-      </w:r>
-    </w:p>
-    <w:p>
-      <w:pPr>
-        <w:spacing w:after="0"/>
-        <w:jc w:val="both"/>
-        <w:rPr>
-          <w:rFonts w:ascii="Arial" w:hAnsi="Arial" w:cs="Arial"/>
-          <w:b/>
-          <w:bCs/>
-          <w:color w:val="FF0000"/>
-          <w:sz w:val="26"/>
-          <w:szCs w:val="26"/>
-        </w:rPr>
-      </w:pPr>
-    </w:p>
-    <w:p>
-      <w:pPr>
-        <w:spacing w:after="0"/>
-        <w:jc w:val="both"/>
-        <w:rPr>
-          <w:rFonts w:ascii="Arial" w:hAnsi="Arial" w:cs="Arial"/>
-          <w:b/>
-          <w:bCs/>
-          <w:sz w:val="26"/>
-          <w:szCs w:val="26"/>
-        </w:rPr>
-      </w:pPr>
-      <w:r>
-        <w:rPr>
-          <w:rFonts w:ascii="Arial" w:hAnsi="Arial" w:cs="Arial"/>
-          <w:b/>
-          <w:bCs/>
-          <w:sz w:val="26"/>
-          <w:szCs w:val="26"/>
-        </w:rPr>
         <w:t>IV. Conclusion</w:t>
       </w:r>
+    </w:p>
+    <w:p>
+      <w:pPr>
+        <w:spacing w:after="0"/>
+        <w:jc w:val="both"/>
+        <w:rPr>
+          <w:rFonts w:ascii="Arial" w:hAnsi="Arial" w:cs="Arial"/>
+        </w:rPr>
+      </w:pPr>
+      <w:r>
+        <w:rPr>
+          <w:rFonts w:ascii="Arial" w:hAnsi="Arial" w:cs="Arial"/>
+        </w:rPr>
+        <w:t xml:space="preserve">We have developed a chat system in Java, containing a server and client. The system allows multiple users to join and send private and group messages, each with unique username. We have also looked at the main programming principles and concepts when it comes to software development and left some space for improvement. In the future various commands can be implemented to the chat as well as making the coordinator role significant (i.e., enabling the coordinator to kick members, create server password and wherever your creativity leads you). Adding new features should be very simple as the structure of the code is easy to understand and the main parts have been included, so you only would need to find where the changes should be written. </w:t>
+      </w:r>
+    </w:p>
+    <w:p>
+      <w:pPr>
+        <w:spacing w:after="0"/>
+        <w:jc w:val="both"/>
+        <w:rPr>
+          <w:rFonts w:ascii="Arial" w:hAnsi="Arial" w:cs="Arial"/>
+        </w:rPr>
+      </w:pPr>
+    </w:p>
+    <w:p>
+      <w:pPr>
+        <w:spacing w:after="0"/>
+        <w:jc w:val="both"/>
+        <w:rPr>
+          <w:rFonts w:ascii="Arial" w:hAnsi="Arial" w:cs="Arial"/>
+        </w:rPr>
+      </w:pPr>
+    </w:p>
+    <w:p>
+      <w:pPr>
+        <w:spacing w:after="0"/>
+        <w:jc w:val="both"/>
+        <w:rPr>
+          <w:rFonts w:ascii="Arial" w:hAnsi="Arial" w:cs="Arial"/>
+        </w:rPr>
+      </w:pPr>
+    </w:p>
+    <w:p>
+      <w:pPr>
+        <w:spacing w:after="0"/>
+        <w:jc w:val="both"/>
+        <w:rPr>
+          <w:rFonts w:ascii="Arial" w:hAnsi="Arial" w:cs="Arial"/>
+        </w:rPr>
+      </w:pPr>
+    </w:p>
+    <w:p>
+      <w:pPr>
+        <w:spacing w:after="0"/>
+        <w:jc w:val="both"/>
+        <w:rPr>
+          <w:rFonts w:ascii="Arial" w:hAnsi="Arial" w:cs="Arial"/>
+        </w:rPr>
+      </w:pPr>
+    </w:p>
+    <w:p>
+      <w:pPr>
+        <w:spacing w:after="0"/>
+        <w:jc w:val="both"/>
+        <w:rPr>
+          <w:rFonts w:ascii="Arial" w:hAnsi="Arial" w:cs="Arial"/>
+        </w:rPr>
+      </w:pPr>
+    </w:p>
+    <w:p>
+      <w:pPr>
+        <w:spacing w:after="0"/>
+        <w:jc w:val="both"/>
+        <w:rPr>
+          <w:rFonts w:ascii="Arial" w:hAnsi="Arial" w:cs="Arial"/>
+        </w:rPr>
+      </w:pPr>
+    </w:p>
+    <w:p>
+      <w:pPr>
+        <w:spacing w:after="0"/>
+        <w:jc w:val="both"/>
+        <w:rPr>
+          <w:rFonts w:ascii="Arial" w:hAnsi="Arial" w:cs="Arial"/>
+        </w:rPr>
+      </w:pPr>
+    </w:p>
+    <w:p>
+      <w:pPr>
+        <w:spacing w:after="0"/>
+        <w:jc w:val="both"/>
+        <w:rPr>
+          <w:rFonts w:ascii="Arial" w:hAnsi="Arial" w:cs="Arial"/>
+        </w:rPr>
+      </w:pPr>
+    </w:p>
+    <w:p>
+      <w:pPr>
+        <w:spacing w:after="0"/>
+        <w:jc w:val="both"/>
+        <w:rPr>
+          <w:rFonts w:ascii="Arial" w:hAnsi="Arial" w:cs="Arial"/>
+        </w:rPr>
+      </w:pPr>
+    </w:p>
+    <w:p>
+      <w:pPr>
+        <w:spacing w:after="0"/>
+        <w:jc w:val="both"/>
+        <w:rPr>
+          <w:rFonts w:ascii="Arial" w:hAnsi="Arial" w:cs="Arial"/>
+        </w:rPr>
+      </w:pPr>
+    </w:p>
+    <w:p>
+      <w:pPr>
+        <w:spacing w:after="0"/>
+        <w:jc w:val="both"/>
+        <w:rPr>
+          <w:rFonts w:ascii="Arial" w:hAnsi="Arial" w:cs="Arial"/>
+        </w:rPr>
+      </w:pPr>
+    </w:p>
+    <w:p>
+      <w:pPr>
+        <w:spacing w:after="0"/>
+        <w:jc w:val="both"/>
+        <w:rPr>
+          <w:rFonts w:ascii="Arial" w:hAnsi="Arial" w:cs="Arial"/>
+        </w:rPr>
+      </w:pPr>
+    </w:p>
+    <w:p>
+      <w:pPr>
+        <w:spacing w:after="0"/>
+        <w:jc w:val="both"/>
+        <w:rPr>
+          <w:rFonts w:ascii="Arial" w:hAnsi="Arial" w:cs="Arial"/>
+        </w:rPr>
+      </w:pPr>
+    </w:p>
+    <w:p>
+      <w:pPr>
+        <w:spacing w:after="0"/>
+        <w:jc w:val="both"/>
+        <w:rPr>
+          <w:rFonts w:ascii="Arial" w:hAnsi="Arial" w:cs="Arial"/>
+        </w:rPr>
+      </w:pPr>
+    </w:p>
+    <w:p>
+      <w:pPr>
+        <w:spacing w:after="0"/>
+        <w:jc w:val="both"/>
+        <w:rPr>
+          <w:rFonts w:ascii="Arial" w:hAnsi="Arial" w:cs="Arial"/>
+        </w:rPr>
+      </w:pPr>
+    </w:p>
+    <w:p>
+      <w:pPr>
+        <w:spacing w:after="0"/>
+        <w:jc w:val="both"/>
+        <w:rPr>
+          <w:rFonts w:ascii="Arial" w:hAnsi="Arial" w:cs="Arial"/>
+        </w:rPr>
+      </w:pPr>
+    </w:p>
+    <w:p>
+      <w:pPr>
+        <w:spacing w:after="0"/>
+        <w:jc w:val="both"/>
+        <w:rPr>
+          <w:rFonts w:ascii="Arial" w:hAnsi="Arial" w:cs="Arial"/>
+        </w:rPr>
+      </w:pPr>
+    </w:p>
+    <w:p>
+      <w:pPr>
+        <w:spacing w:after="0"/>
+        <w:jc w:val="both"/>
+        <w:rPr>
+          <w:rFonts w:ascii="Arial" w:hAnsi="Arial" w:cs="Arial"/>
+          <w:b/>
+          <w:bCs/>
+        </w:rPr>
+        <w:sectPr>
+          <w:type w:val="continuous"/>
+          <w:pgSz w:w="11906" w:h="16838"/>
+          <w:pgMar w:top="1440" w:right="1440" w:bottom="1440" w:left="1440" w:header="708" w:footer="708" w:gutter="0"/>
+          <w:cols w:num="2" w:space="720"/>
+          <w:docGrid w:linePitch="360"/>
+        </w:sectPr>
+      </w:pPr>
+      <w:r>
+        <w:rPr>
+          <w:rFonts w:ascii="Arial" w:hAnsi="Arial" w:cs="Arial"/>
+          <w:b/>
+          <w:bCs/>
+        </w:rPr>
+        <w:lastRenderedPageBreak/>
+        <w:t>References:</w:t>
+      </w:r>
+    </w:p>
+    <w:p>
+      <w:pPr>
+        <w:spacing w:after="0"/>
+        <w:jc w:val="both"/>
+        <w:rPr>
+          <w:rFonts w:ascii="Arial" w:hAnsi="Arial" w:cs="Arial"/>
+          <w:b/>
+          <w:bCs/>
+        </w:rPr>
+      </w:pPr>
+    </w:p>
+    <w:p>
+      <w:pPr>
+        <w:pStyle w:val="NormalWeb"/>
+        <w:spacing w:before="0" w:beforeAutospacing="0" w:after="240" w:afterAutospacing="0"/>
+        <w:rPr>
+          <w:rFonts w:ascii="Arial" w:hAnsi="Arial" w:cs="Arial"/>
+          <w:color w:val="000000"/>
+          <w:sz w:val="22"/>
+          <w:szCs w:val="22"/>
+        </w:rPr>
+      </w:pPr>
+      <w:proofErr w:type="spellStart"/>
+      <w:proofErr w:type="gramStart"/>
+      <w:r>
+        <w:rPr>
+          <w:rFonts w:ascii="Arial" w:hAnsi="Arial" w:cs="Arial"/>
+          <w:color w:val="000000"/>
+          <w:sz w:val="22"/>
+          <w:szCs w:val="22"/>
+        </w:rPr>
+        <w:t>refactoring.guru</w:t>
+      </w:r>
+      <w:proofErr w:type="spellEnd"/>
+      <w:proofErr w:type="gramEnd"/>
+      <w:r>
+        <w:rPr>
+          <w:rFonts w:ascii="Arial" w:hAnsi="Arial" w:cs="Arial"/>
+          <w:color w:val="000000"/>
+          <w:sz w:val="22"/>
+          <w:szCs w:val="22"/>
+        </w:rPr>
+        <w:t>. (n.d.). </w:t>
+      </w:r>
+      <w:r>
+        <w:rPr>
+          <w:rFonts w:ascii="Arial" w:hAnsi="Arial" w:cs="Arial"/>
+          <w:i/>
+          <w:iCs/>
+          <w:color w:val="000000"/>
+          <w:sz w:val="22"/>
+          <w:szCs w:val="22"/>
+        </w:rPr>
+        <w:t>Chain of Responsibility</w:t>
+      </w:r>
+      <w:r>
+        <w:rPr>
+          <w:rFonts w:ascii="Arial" w:hAnsi="Arial" w:cs="Arial"/>
+          <w:color w:val="000000"/>
+          <w:sz w:val="22"/>
+          <w:szCs w:val="22"/>
+        </w:rPr>
+        <w:t xml:space="preserve">. [online] Available at: </w:t>
+      </w:r>
+      <w:hyperlink r:id="rId5" w:history="1">
+        <w:r>
+          <w:rPr>
+            <w:rStyle w:val="Hyperlink"/>
+            <w:rFonts w:ascii="Arial" w:hAnsi="Arial" w:cs="Arial"/>
+            <w:sz w:val="22"/>
+            <w:szCs w:val="22"/>
+          </w:rPr>
+          <w:t>https://refactoring.guru/design-patterns/chain-of-responsibility</w:t>
+        </w:r>
+      </w:hyperlink>
+      <w:r>
+        <w:rPr>
+          <w:rFonts w:ascii="Arial" w:hAnsi="Arial" w:cs="Arial"/>
+          <w:color w:val="000000"/>
+          <w:sz w:val="22"/>
+          <w:szCs w:val="22"/>
+        </w:rPr>
+        <w:t>.</w:t>
+      </w:r>
+    </w:p>
+    <w:p>
+      <w:pPr>
+        <w:pStyle w:val="NormalWeb"/>
+        <w:spacing w:before="0" w:beforeAutospacing="0" w:after="0" w:afterAutospacing="0"/>
+        <w:rPr>
+          <w:rFonts w:ascii="Arial" w:hAnsi="Arial" w:cs="Arial"/>
+          <w:color w:val="000000"/>
+          <w:sz w:val="22"/>
+          <w:szCs w:val="22"/>
+        </w:rPr>
+      </w:pPr>
+      <w:r>
+        <w:rPr>
+          <w:rFonts w:ascii="Arial" w:hAnsi="Arial" w:cs="Arial"/>
+          <w:color w:val="000000"/>
+          <w:sz w:val="22"/>
+          <w:szCs w:val="22"/>
+        </w:rPr>
+        <w:t>sourcemaking.com. (n.d.). </w:t>
+      </w:r>
+      <w:r>
+        <w:rPr>
+          <w:rFonts w:ascii="Arial" w:hAnsi="Arial" w:cs="Arial"/>
+          <w:i/>
+          <w:iCs/>
+          <w:color w:val="000000"/>
+          <w:sz w:val="22"/>
+          <w:szCs w:val="22"/>
+        </w:rPr>
+        <w:t>Design Patterns and Refactoring</w:t>
+      </w:r>
+      <w:r>
+        <w:rPr>
+          <w:rFonts w:ascii="Arial" w:hAnsi="Arial" w:cs="Arial"/>
+          <w:color w:val="000000"/>
+          <w:sz w:val="22"/>
+          <w:szCs w:val="22"/>
+        </w:rPr>
+        <w:t xml:space="preserve">. [online] Available at: </w:t>
+      </w:r>
+      <w:hyperlink r:id="rId6" w:history="1">
+        <w:r>
+          <w:rPr>
+            <w:rStyle w:val="Hyperlink"/>
+            <w:rFonts w:ascii="Arial" w:hAnsi="Arial" w:cs="Arial"/>
+            <w:sz w:val="22"/>
+            <w:szCs w:val="22"/>
+          </w:rPr>
+          <w:t>https://sourcemaking.com/design_patterns/chain_of_responsibility</w:t>
+        </w:r>
+      </w:hyperlink>
+      <w:r>
+        <w:rPr>
+          <w:rFonts w:ascii="Arial" w:hAnsi="Arial" w:cs="Arial"/>
+          <w:color w:val="000000"/>
+          <w:sz w:val="22"/>
+          <w:szCs w:val="22"/>
+        </w:rPr>
+        <w:t>.</w:t>
+      </w:r>
+    </w:p>
+    <w:p>
+      <w:pPr>
+        <w:pStyle w:val="NormalWeb"/>
+        <w:spacing w:before="0" w:beforeAutospacing="0" w:after="0" w:afterAutospacing="0"/>
+        <w:rPr>
+          <w:rFonts w:ascii="Arial" w:hAnsi="Arial" w:cs="Arial"/>
+          <w:color w:val="000000"/>
+          <w:sz w:val="22"/>
+          <w:szCs w:val="22"/>
+        </w:rPr>
+      </w:pPr>
+    </w:p>
+    <w:p>
+      <w:pPr>
+        <w:pStyle w:val="NormalWeb"/>
+        <w:spacing w:before="0" w:beforeAutospacing="0" w:after="240" w:afterAutospacing="0" w:line="360" w:lineRule="atLeast"/>
+        <w:rPr>
+          <w:rFonts w:ascii="Arial" w:hAnsi="Arial" w:cs="Arial"/>
+          <w:color w:val="000000"/>
+          <w:sz w:val="22"/>
+          <w:szCs w:val="22"/>
+        </w:rPr>
+      </w:pPr>
+      <w:proofErr w:type="spellStart"/>
+      <w:r>
+        <w:rPr>
+          <w:rFonts w:ascii="Arial" w:hAnsi="Arial" w:cs="Arial"/>
+          <w:color w:val="000000"/>
+          <w:sz w:val="22"/>
+          <w:szCs w:val="22"/>
+        </w:rPr>
+        <w:t>baeldung</w:t>
+      </w:r>
+      <w:proofErr w:type="spellEnd"/>
+      <w:r>
+        <w:rPr>
+          <w:rFonts w:ascii="Arial" w:hAnsi="Arial" w:cs="Arial"/>
+          <w:color w:val="000000"/>
+          <w:sz w:val="22"/>
+          <w:szCs w:val="22"/>
+        </w:rPr>
+        <w:t xml:space="preserve"> (2016). </w:t>
+      </w:r>
+      <w:r>
+        <w:rPr>
+          <w:rFonts w:ascii="Arial" w:hAnsi="Arial" w:cs="Arial"/>
+          <w:i/>
+          <w:iCs/>
+          <w:color w:val="000000"/>
+          <w:sz w:val="22"/>
+          <w:szCs w:val="22"/>
+        </w:rPr>
+        <w:t xml:space="preserve">A Guide to the Java </w:t>
+      </w:r>
+      <w:proofErr w:type="spellStart"/>
+      <w:r>
+        <w:rPr>
+          <w:rFonts w:ascii="Arial" w:hAnsi="Arial" w:cs="Arial"/>
+          <w:i/>
+          <w:iCs/>
+          <w:color w:val="000000"/>
+          <w:sz w:val="22"/>
+          <w:szCs w:val="22"/>
+        </w:rPr>
+        <w:t>ExecutorService</w:t>
+      </w:r>
+      <w:proofErr w:type="spellEnd"/>
+      <w:r>
+        <w:rPr>
+          <w:rFonts w:ascii="Arial" w:hAnsi="Arial" w:cs="Arial"/>
+          <w:i/>
+          <w:iCs/>
+          <w:color w:val="000000"/>
+          <w:sz w:val="22"/>
+          <w:szCs w:val="22"/>
+        </w:rPr>
+        <w:t xml:space="preserve"> | </w:t>
+      </w:r>
+      <w:proofErr w:type="spellStart"/>
+      <w:r>
+        <w:rPr>
+          <w:rFonts w:ascii="Arial" w:hAnsi="Arial" w:cs="Arial"/>
+          <w:i/>
+          <w:iCs/>
+          <w:color w:val="000000"/>
+          <w:sz w:val="22"/>
+          <w:szCs w:val="22"/>
+        </w:rPr>
+        <w:t>Baeldung</w:t>
+      </w:r>
+      <w:proofErr w:type="spellEnd"/>
+      <w:r>
+        <w:rPr>
+          <w:rFonts w:ascii="Arial" w:hAnsi="Arial" w:cs="Arial"/>
+          <w:color w:val="000000"/>
+          <w:sz w:val="22"/>
+          <w:szCs w:val="22"/>
+        </w:rPr>
+        <w:t xml:space="preserve">. [online] www.baeldung.com. Available at: </w:t>
+      </w:r>
+      <w:hyperlink r:id="rId7" w:history="1">
+        <w:r>
+          <w:rPr>
+            <w:rStyle w:val="Hyperlink"/>
+            <w:rFonts w:ascii="Arial" w:hAnsi="Arial" w:cs="Arial"/>
+            <w:sz w:val="22"/>
+            <w:szCs w:val="22"/>
+          </w:rPr>
+          <w:t>https://www.baeldung.com/java-executor-service-tutorial</w:t>
+        </w:r>
+      </w:hyperlink>
+    </w:p>
+    <w:p>
+      <w:pPr>
+        <w:pStyle w:val="NormalWeb"/>
+        <w:spacing w:before="0" w:beforeAutospacing="0" w:after="240" w:afterAutospacing="0" w:line="360" w:lineRule="atLeast"/>
+        <w:rPr>
+          <w:rFonts w:ascii="Arial" w:hAnsi="Arial" w:cs="Arial"/>
+          <w:color w:val="000000"/>
+          <w:sz w:val="22"/>
+          <w:szCs w:val="22"/>
+        </w:rPr>
+      </w:pPr>
+      <w:r>
+        <w:rPr>
+          <w:rFonts w:ascii="Arial" w:hAnsi="Arial" w:cs="Arial"/>
+          <w:color w:val="000000"/>
+          <w:sz w:val="22"/>
+          <w:szCs w:val="22"/>
+        </w:rPr>
+        <w:t>java-design-patterns.com. (n.d.). </w:t>
+      </w:r>
+      <w:r>
+        <w:rPr>
+          <w:rFonts w:ascii="Arial" w:hAnsi="Arial" w:cs="Arial"/>
+          <w:i/>
+          <w:iCs/>
+          <w:color w:val="000000"/>
+          <w:sz w:val="22"/>
+          <w:szCs w:val="22"/>
+        </w:rPr>
+        <w:t>Thread Pool</w:t>
+      </w:r>
+      <w:r>
+        <w:rPr>
+          <w:rFonts w:ascii="Arial" w:hAnsi="Arial" w:cs="Arial"/>
+          <w:color w:val="000000"/>
+          <w:sz w:val="22"/>
+          <w:szCs w:val="22"/>
+        </w:rPr>
+        <w:t xml:space="preserve">. [online] Available at: </w:t>
+      </w:r>
+      <w:hyperlink r:id="rId8" w:history="1">
+        <w:r>
+          <w:rPr>
+            <w:rStyle w:val="Hyperlink"/>
+            <w:rFonts w:ascii="Arial" w:hAnsi="Arial" w:cs="Arial"/>
+            <w:sz w:val="22"/>
+            <w:szCs w:val="22"/>
+          </w:rPr>
+          <w:t>https://java-design-patterns.com/patterns/thread-pool/</w:t>
+        </w:r>
+      </w:hyperlink>
+    </w:p>
+    <w:p>
+      <w:pPr>
+        <w:pStyle w:val="NormalWeb"/>
+        <w:spacing w:before="0" w:beforeAutospacing="0" w:after="240" w:afterAutospacing="0" w:line="360" w:lineRule="atLeast"/>
+        <w:rPr>
+          <w:rFonts w:ascii="Arial" w:hAnsi="Arial" w:cs="Arial"/>
+          <w:color w:val="000000"/>
+          <w:sz w:val="22"/>
+          <w:szCs w:val="22"/>
+        </w:rPr>
+      </w:pPr>
+      <w:r>
+        <w:rPr>
+          <w:rFonts w:ascii="Arial" w:hAnsi="Arial" w:cs="Arial"/>
+          <w:color w:val="000000"/>
+          <w:sz w:val="22"/>
+          <w:szCs w:val="22"/>
+        </w:rPr>
+        <w:t>www.tutorialspoint.com. (n.d.). </w:t>
+      </w:r>
+      <w:r>
+        <w:rPr>
+          <w:rFonts w:ascii="Arial" w:hAnsi="Arial" w:cs="Arial"/>
+          <w:i/>
+          <w:iCs/>
+          <w:color w:val="000000"/>
+          <w:sz w:val="22"/>
+          <w:szCs w:val="22"/>
+        </w:rPr>
+        <w:t>Design Patterns - Mediator Pattern</w:t>
+      </w:r>
+      <w:r>
+        <w:rPr>
+          <w:rFonts w:ascii="Arial" w:hAnsi="Arial" w:cs="Arial"/>
+          <w:color w:val="000000"/>
+          <w:sz w:val="22"/>
+          <w:szCs w:val="22"/>
+        </w:rPr>
+        <w:t xml:space="preserve">. [online] Available at: </w:t>
+      </w:r>
+      <w:hyperlink r:id="rId9" w:history="1">
+        <w:r>
+          <w:rPr>
+            <w:rStyle w:val="Hyperlink"/>
+            <w:rFonts w:ascii="Arial" w:hAnsi="Arial" w:cs="Arial"/>
+            <w:sz w:val="22"/>
+            <w:szCs w:val="22"/>
+          </w:rPr>
+          <w:t>https://www.tutorialspoint.com/design_pattern/mediator_pattern.htm</w:t>
+        </w:r>
+      </w:hyperlink>
+      <w:r>
+        <w:rPr>
+          <w:rFonts w:ascii="Arial" w:hAnsi="Arial" w:cs="Arial"/>
+          <w:color w:val="000000"/>
+          <w:sz w:val="22"/>
+          <w:szCs w:val="22"/>
+        </w:rPr>
+        <w:t>.</w:t>
+      </w:r>
+    </w:p>
+    <w:p>
+      <w:pPr>
+        <w:pStyle w:val="NormalWeb"/>
+        <w:spacing w:before="0" w:beforeAutospacing="0" w:after="0" w:afterAutospacing="0" w:line="360" w:lineRule="atLeast"/>
+        <w:rPr>
+          <w:rFonts w:ascii="Arial" w:hAnsi="Arial" w:cs="Arial"/>
+          <w:color w:val="000000"/>
+          <w:sz w:val="22"/>
+          <w:szCs w:val="22"/>
+        </w:rPr>
+      </w:pPr>
+      <w:proofErr w:type="spellStart"/>
+      <w:proofErr w:type="gramStart"/>
+      <w:r>
+        <w:rPr>
+          <w:rFonts w:ascii="Arial" w:hAnsi="Arial" w:cs="Arial"/>
+          <w:color w:val="000000"/>
+          <w:sz w:val="22"/>
+          <w:szCs w:val="22"/>
+        </w:rPr>
+        <w:t>refactoring.guru</w:t>
+      </w:r>
+      <w:proofErr w:type="spellEnd"/>
+      <w:proofErr w:type="gramEnd"/>
+      <w:r>
+        <w:rPr>
+          <w:rFonts w:ascii="Arial" w:hAnsi="Arial" w:cs="Arial"/>
+          <w:color w:val="000000"/>
+          <w:sz w:val="22"/>
+          <w:szCs w:val="22"/>
+        </w:rPr>
+        <w:t>. (n.d.). </w:t>
+      </w:r>
+      <w:r>
+        <w:rPr>
+          <w:rFonts w:ascii="Arial" w:hAnsi="Arial" w:cs="Arial"/>
+          <w:i/>
+          <w:iCs/>
+          <w:color w:val="000000"/>
+          <w:sz w:val="22"/>
+          <w:szCs w:val="22"/>
+        </w:rPr>
+        <w:t>Mediator</w:t>
+      </w:r>
+      <w:r>
+        <w:rPr>
+          <w:rFonts w:ascii="Arial" w:hAnsi="Arial" w:cs="Arial"/>
+          <w:color w:val="000000"/>
+          <w:sz w:val="22"/>
+          <w:szCs w:val="22"/>
+        </w:rPr>
+        <w:t xml:space="preserve">. [online] Available at: </w:t>
+      </w:r>
+      <w:hyperlink r:id="rId10" w:history="1">
+        <w:r>
+          <w:rPr>
+            <w:rStyle w:val="Hyperlink"/>
+            <w:rFonts w:ascii="Arial" w:hAnsi="Arial" w:cs="Arial"/>
+            <w:sz w:val="22"/>
+            <w:szCs w:val="22"/>
+          </w:rPr>
+          <w:t>https://refactoring.guru/design-patterns/mediator</w:t>
+        </w:r>
+      </w:hyperlink>
+    </w:p>
+    <w:p>
+      <w:pPr>
+        <w:pStyle w:val="NormalWeb"/>
+        <w:spacing w:before="0" w:beforeAutospacing="0" w:after="0" w:afterAutospacing="0" w:line="360" w:lineRule="atLeast"/>
+        <w:rPr>
+          <w:rFonts w:ascii="Calibri" w:hAnsi="Calibri" w:cs="Calibri"/>
+          <w:color w:val="000000"/>
+          <w:sz w:val="27"/>
+          <w:szCs w:val="27"/>
+        </w:rPr>
+      </w:pPr>
     </w:p>
     <w:sectPr>
       <w:type w:val="continuous"/>
       <w:pgSz w:w="11906" w:h="16838"/>
       <w:pgMar w:top="1440" w:right="1440" w:bottom="1440" w:left="1440" w:header="708" w:footer="708" w:gutter="0"/>
-      <w:cols w:num="2" w:space="720"/>
+      <w:cols w:space="720"/>
       <w:docGrid w:linePitch="360"/>
     </w:sectPr>
   </w:body>
@@ -4143,17 +5592,17 @@
     <w:lsdException w:name="Unresolved Mention" w:semiHidden="1" w:unhideWhenUsed="1"/>
     <w:lsdException w:name="Smart Link" w:semiHidden="1" w:unhideWhenUsed="1"/>
   </w:latentStyles>
-  <w:style w:type="paragraph" w:default="1" w:styleId="a">
+  <w:style w:type="paragraph" w:default="1" w:styleId="Normal">
     <w:name w:val="Normal"/>
     <w:qFormat/>
   </w:style>
-  <w:style w:type="character" w:default="1" w:styleId="a0">
+  <w:style w:type="character" w:default="1" w:styleId="DefaultParagraphFont">
     <w:name w:val="Default Paragraph Font"/>
     <w:uiPriority w:val="1"/>
     <w:semiHidden/>
     <w:unhideWhenUsed/>
   </w:style>
-  <w:style w:type="table" w:default="1" w:styleId="a1">
+  <w:style w:type="table" w:default="1" w:styleId="TableNormal">
     <w:name w:val="Normal Table"/>
     <w:uiPriority w:val="99"/>
     <w:semiHidden/>
@@ -4168,15 +5617,15 @@
       </w:tblCellMar>
     </w:tblPr>
   </w:style>
-  <w:style w:type="numbering" w:default="1" w:styleId="a2">
+  <w:style w:type="numbering" w:default="1" w:styleId="NoList">
     <w:name w:val="No List"/>
     <w:uiPriority w:val="99"/>
     <w:semiHidden/>
     <w:unhideWhenUsed/>
   </w:style>
-  <w:style w:type="paragraph" w:styleId="a3">
+  <w:style w:type="paragraph" w:styleId="ListParagraph">
     <w:name w:val="List Paragraph"/>
-    <w:basedOn w:val="a"/>
+    <w:basedOn w:val="Normal"/>
     <w:uiPriority w:val="34"/>
     <w:qFormat/>
     <w:rsid w:val="006F6B13"/>
@@ -4185,10 +5634,10 @@
       <w:contextualSpacing/>
     </w:pPr>
   </w:style>
-  <w:style w:type="paragraph" w:styleId="HTML">
+  <w:style w:type="paragraph" w:styleId="HTMLPreformatted">
     <w:name w:val="HTML Preformatted"/>
-    <w:basedOn w:val="a"/>
-    <w:link w:val="HTML0"/>
+    <w:basedOn w:val="Normal"/>
+    <w:link w:val="HTMLPreformattedChar"/>
     <w:uiPriority w:val="99"/>
     <w:semiHidden/>
     <w:unhideWhenUsed/>
@@ -4221,10 +5670,10 @@
       <w:lang w:eastAsia="en-GB"/>
     </w:rPr>
   </w:style>
-  <w:style w:type="character" w:customStyle="1" w:styleId="HTML0">
-    <w:name w:val="HTML 预设格式 字符"/>
-    <w:basedOn w:val="a0"/>
-    <w:link w:val="HTML"/>
+  <w:style w:type="character" w:customStyle="1" w:styleId="HTMLPreformattedChar">
+    <w:name w:val="HTML Preformatted Char"/>
+    <w:basedOn w:val="DefaultParagraphFont"/>
+    <w:link w:val="HTMLPreformatted"/>
     <w:uiPriority w:val="99"/>
     <w:semiHidden/>
     <w:rsid w:val="00BE2823"/>
@@ -4233,6 +5682,45 @@
       <w:sz w:val="20"/>
       <w:szCs w:val="20"/>
       <w:lang w:eastAsia="en-GB"/>
+    </w:rPr>
+  </w:style>
+  <w:style w:type="paragraph" w:styleId="NormalWeb">
+    <w:name w:val="Normal (Web)"/>
+    <w:basedOn w:val="Normal"/>
+    <w:uiPriority w:val="99"/>
+    <w:unhideWhenUsed/>
+    <w:rsid w:val="00AA7ADA"/>
+    <w:pPr>
+      <w:spacing w:before="100" w:beforeAutospacing="1" w:after="100" w:afterAutospacing="1" w:line="240" w:lineRule="auto"/>
+    </w:pPr>
+    <w:rPr>
+      <w:rFonts w:ascii="Times New Roman" w:eastAsia="Times New Roman" w:hAnsi="Times New Roman" w:cs="Times New Roman"/>
+      <w:sz w:val="24"/>
+      <w:szCs w:val="24"/>
+      <w:lang w:eastAsia="en-GB"/>
+    </w:rPr>
+  </w:style>
+  <w:style w:type="character" w:styleId="Hyperlink">
+    <w:name w:val="Hyperlink"/>
+    <w:basedOn w:val="DefaultParagraphFont"/>
+    <w:uiPriority w:val="99"/>
+    <w:unhideWhenUsed/>
+    <w:rsid w:val="00AA7ADA"/>
+    <w:rPr>
+      <w:color w:val="0563C1" w:themeColor="hyperlink"/>
+      <w:u w:val="single"/>
+    </w:rPr>
+  </w:style>
+  <w:style w:type="character" w:styleId="UnresolvedMention">
+    <w:name w:val="Unresolved Mention"/>
+    <w:basedOn w:val="DefaultParagraphFont"/>
+    <w:uiPriority w:val="99"/>
+    <w:semiHidden/>
+    <w:unhideWhenUsed/>
+    <w:rsid w:val="00AA7ADA"/>
+    <w:rPr>
+      <w:color w:val="605E5C"/>
+      <w:shd w:val="clear" w:color="auto" w:fill="E1DFDD"/>
     </w:rPr>
   </w:style>
 </w:styles>

</xml_diff>